<commit_message>
goals & criteria for NOx correction goals & criterias for NO2 update user's guide
</commit_message>
<xml_diff>
--- a/help/DELTA_UserGuide_V3_6.docx
+++ b/help/DELTA_UserGuide_V3_6.docx
@@ -402,7 +402,7 @@
           <w:color w:val="auto"/>
           <w:lang w:val="en-GB"/>
         </w:rPr>
-        <w:t>29 January 2014</w:t>
+        <w:t>31 January 2014</w:t>
       </w:r>
       <w:r>
         <w:rPr>
@@ -8243,7 +8243,7 @@
                 <v:shape id="_x0000_i1025" type="#_x0000_t75" style="width:96.75pt;height:18pt" o:ole="">
                   <v:imagedata r:id="rId9" o:title=""/>
                 </v:shape>
-                <o:OLEObject Type="Embed" ProgID="Equation.3" ShapeID="_x0000_i1025" DrawAspect="Content" ObjectID="_1452503871" r:id="rId10"/>
+                <o:OLEObject Type="Embed" ProgID="Equation.3" ShapeID="_x0000_i1025" DrawAspect="Content" ObjectID="_1452669262" r:id="rId10"/>
               </w:object>
             </w:r>
           </w:p>
@@ -8337,7 +8337,7 @@
                 <v:shape id="_x0000_i1026" type="#_x0000_t75" style="width:111.75pt;height:32.25pt" o:ole="">
                   <v:imagedata r:id="rId11" o:title=""/>
                 </v:shape>
-                <o:OLEObject Type="Embed" ProgID="Equation.3" ShapeID="_x0000_i1026" DrawAspect="Content" ObjectID="_1452503872" r:id="rId12"/>
+                <o:OLEObject Type="Embed" ProgID="Equation.3" ShapeID="_x0000_i1026" DrawAspect="Content" ObjectID="_1452669263" r:id="rId12"/>
               </w:object>
             </w:r>
           </w:p>
@@ -8395,7 +8395,7 @@
                 <v:shape id="_x0000_i1027" type="#_x0000_t75" style="width:241.5pt;height:32.25pt" o:ole="">
                   <v:imagedata r:id="rId13" o:title=""/>
                 </v:shape>
-                <o:OLEObject Type="Embed" ProgID="Equation.3" ShapeID="_x0000_i1027" DrawAspect="Content" ObjectID="_1452503873" r:id="rId14"/>
+                <o:OLEObject Type="Embed" ProgID="Equation.3" ShapeID="_x0000_i1027" DrawAspect="Content" ObjectID="_1452669264" r:id="rId14"/>
               </w:object>
             </w:r>
           </w:p>
@@ -8453,7 +8453,7 @@
                 <v:shape id="_x0000_i1028" type="#_x0000_t75" style="width:162pt;height:32.25pt" o:ole="">
                   <v:imagedata r:id="rId15" o:title=""/>
                 </v:shape>
-                <o:OLEObject Type="Embed" ProgID="Equation.3" ShapeID="_x0000_i1028" DrawAspect="Content" ObjectID="_1452503874" r:id="rId16"/>
+                <o:OLEObject Type="Embed" ProgID="Equation.3" ShapeID="_x0000_i1028" DrawAspect="Content" ObjectID="_1452669265" r:id="rId16"/>
               </w:object>
             </w:r>
           </w:p>
@@ -8512,7 +8512,7 @@
                 <v:shape id="_x0000_i1029" type="#_x0000_t75" style="width:124.5pt;height:18pt" o:ole="">
                   <v:imagedata r:id="rId17" o:title=""/>
                 </v:shape>
-                <o:OLEObject Type="Embed" ProgID="Equation.3" ShapeID="_x0000_i1029" DrawAspect="Content" ObjectID="_1452503875" r:id="rId18"/>
+                <o:OLEObject Type="Embed" ProgID="Equation.3" ShapeID="_x0000_i1029" DrawAspect="Content" ObjectID="_1452669266" r:id="rId18"/>
               </w:object>
             </w:r>
           </w:p>
@@ -8676,7 +8676,7 @@
                 <v:shape id="_x0000_i1030" type="#_x0000_t75" style="width:201pt;height:46.5pt" o:ole="">
                   <v:imagedata r:id="rId19" o:title=""/>
                 </v:shape>
-                <o:OLEObject Type="Embed" ProgID="Equation.3" ShapeID="_x0000_i1030" DrawAspect="Content" ObjectID="_1452503876" r:id="rId20"/>
+                <o:OLEObject Type="Embed" ProgID="Equation.3" ShapeID="_x0000_i1030" DrawAspect="Content" ObjectID="_1452669267" r:id="rId20"/>
               </w:object>
             </w:r>
           </w:p>
@@ -9077,7 +9077,7 @@
           <v:shape id="_x0000_i1031" type="#_x0000_t75" style="width:91.5pt;height:34.5pt" o:ole="">
             <v:imagedata r:id="rId21" o:title=""/>
           </v:shape>
-          <o:OLEObject Type="Embed" ProgID="Equation.3" ShapeID="_x0000_i1031" DrawAspect="Content" ObjectID="_1452503877" r:id="rId22"/>
+          <o:OLEObject Type="Embed" ProgID="Equation.3" ShapeID="_x0000_i1031" DrawAspect="Content" ObjectID="_1452669268" r:id="rId22"/>
         </w:object>
       </w:r>
     </w:p>
@@ -9158,7 +9158,7 @@
           <v:shape id="_x0000_i1032" type="#_x0000_t75" style="width:352.5pt;height:43.5pt" o:ole="">
             <v:imagedata r:id="rId23" o:title=""/>
           </v:shape>
-          <o:OLEObject Type="Embed" ProgID="Equation.3" ShapeID="_x0000_i1032" DrawAspect="Content" ObjectID="_1452503878" r:id="rId24"/>
+          <o:OLEObject Type="Embed" ProgID="Equation.3" ShapeID="_x0000_i1032" DrawAspect="Content" ObjectID="_1452669269" r:id="rId24"/>
         </w:object>
       </w:r>
     </w:p>
@@ -9201,8 +9201,8 @@
         <w:tblLook w:val="00A0" w:firstRow="1" w:lastRow="0" w:firstColumn="1" w:lastColumn="0" w:noHBand="0" w:noVBand="0"/>
       </w:tblPr>
       <w:tblGrid>
-        <w:gridCol w:w="2357"/>
-        <w:gridCol w:w="2652"/>
+        <w:gridCol w:w="2356"/>
+        <w:gridCol w:w="2653"/>
         <w:gridCol w:w="2283"/>
       </w:tblGrid>
       <w:tr>
@@ -9295,7 +9295,7 @@
                 <v:shape id="_x0000_i1033" type="#_x0000_t75" style="width:85.5pt;height:31.5pt" o:ole="">
                   <v:imagedata r:id="rId25" o:title=""/>
                 </v:shape>
-                <o:OLEObject Type="Embed" ProgID="Equation.3" ShapeID="_x0000_i1033" DrawAspect="Content" ObjectID="_1452503879" r:id="rId26"/>
+                <o:OLEObject Type="Embed" ProgID="Equation.3" ShapeID="_x0000_i1033" DrawAspect="Content" ObjectID="_1452669270" r:id="rId26"/>
               </w:object>
             </w:r>
           </w:p>
@@ -9345,7 +9345,7 @@
                 <v:shape id="_x0000_i1034" type="#_x0000_t75" style="width:94.5pt;height:39.75pt" o:ole="">
                   <v:imagedata r:id="rId27" o:title=""/>
                 </v:shape>
-                <o:OLEObject Type="Embed" ProgID="Equation.3" ShapeID="_x0000_i1034" DrawAspect="Content" ObjectID="_1452503880" r:id="rId28"/>
+                <o:OLEObject Type="Embed" ProgID="Equation.3" ShapeID="_x0000_i1034" DrawAspect="Content" ObjectID="_1452669271" r:id="rId28"/>
               </w:object>
             </w:r>
           </w:p>
@@ -9401,7 +9401,7 @@
                 <v:shape id="_x0000_i1035" type="#_x0000_t75" style="width:93pt;height:33pt" o:ole="">
                   <v:imagedata r:id="rId29" o:title=""/>
                 </v:shape>
-                <o:OLEObject Type="Embed" ProgID="Equation.3" ShapeID="_x0000_i1035" DrawAspect="Content" ObjectID="_1452503881" r:id="rId30"/>
+                <o:OLEObject Type="Embed" ProgID="Equation.3" ShapeID="_x0000_i1035" DrawAspect="Content" ObjectID="_1452669272" r:id="rId30"/>
               </w:object>
             </w:r>
           </w:p>
@@ -9596,7 +9596,7 @@
                 <v:shape id="_x0000_i1036" type="#_x0000_t75" style="width:58.5pt;height:39pt" o:ole="">
                   <v:imagedata r:id="rId31" o:title=""/>
                 </v:shape>
-                <o:OLEObject Type="Embed" ProgID="Equation.3" ShapeID="_x0000_i1036" DrawAspect="Content" ObjectID="_1452503882" r:id="rId32"/>
+                <o:OLEObject Type="Embed" ProgID="Equation.3" ShapeID="_x0000_i1036" DrawAspect="Content" ObjectID="_1452669273" r:id="rId32"/>
               </w:object>
             </w:r>
           </w:p>
@@ -9652,7 +9652,7 @@
                 <v:shape id="_x0000_i1037" type="#_x0000_t75" style="width:1in;height:37.5pt" o:ole="">
                   <v:imagedata r:id="rId33" o:title=""/>
                 </v:shape>
-                <o:OLEObject Type="Embed" ProgID="Equation.3" ShapeID="_x0000_i1037" DrawAspect="Content" ObjectID="_1452503883" r:id="rId34"/>
+                <o:OLEObject Type="Embed" ProgID="Equation.3" ShapeID="_x0000_i1037" DrawAspect="Content" ObjectID="_1452669274" r:id="rId34"/>
               </w:object>
             </w:r>
           </w:p>
@@ -9708,7 +9708,7 @@
                 <v:shape id="_x0000_i1038" type="#_x0000_t75" style="width:67.5pt;height:36pt" o:ole="">
                   <v:imagedata r:id="rId35" o:title=""/>
                 </v:shape>
-                <o:OLEObject Type="Embed" ProgID="Equation.3" ShapeID="_x0000_i1038" DrawAspect="Content" ObjectID="_1452503884" r:id="rId36"/>
+                <o:OLEObject Type="Embed" ProgID="Equation.3" ShapeID="_x0000_i1038" DrawAspect="Content" ObjectID="_1452669275" r:id="rId36"/>
               </w:object>
             </w:r>
           </w:p>
@@ -9998,7 +9998,7 @@
                 <v:shape id="_x0000_i1039" type="#_x0000_t75" style="width:55.5pt;height:28.5pt" o:ole="">
                   <v:imagedata r:id="rId37" o:title=""/>
                 </v:shape>
-                <o:OLEObject Type="Embed" ProgID="Equation.3" ShapeID="_x0000_i1039" DrawAspect="Content" ObjectID="_1452503885" r:id="rId38"/>
+                <o:OLEObject Type="Embed" ProgID="Equation.3" ShapeID="_x0000_i1039" DrawAspect="Content" ObjectID="_1452669276" r:id="rId38"/>
               </w:object>
             </w:r>
           </w:p>
@@ -10021,7 +10021,7 @@
                 <v:shape id="_x0000_i1040" type="#_x0000_t75" style="width:63pt;height:31.5pt" o:ole="">
                   <v:imagedata r:id="rId39" o:title=""/>
                 </v:shape>
-                <o:OLEObject Type="Embed" ProgID="Equation.3" ShapeID="_x0000_i1040" DrawAspect="Content" ObjectID="_1452503886" r:id="rId40"/>
+                <o:OLEObject Type="Embed" ProgID="Equation.3" ShapeID="_x0000_i1040" DrawAspect="Content" ObjectID="_1452669277" r:id="rId40"/>
               </w:object>
             </w:r>
           </w:p>
@@ -10044,7 +10044,7 @@
                 <v:shape id="_x0000_i1041" type="#_x0000_t75" style="width:75pt;height:30pt" o:ole="">
                   <v:imagedata r:id="rId41" o:title=""/>
                 </v:shape>
-                <o:OLEObject Type="Embed" ProgID="Equation.3" ShapeID="_x0000_i1041" DrawAspect="Content" ObjectID="_1452503887" r:id="rId42"/>
+                <o:OLEObject Type="Embed" ProgID="Equation.3" ShapeID="_x0000_i1041" DrawAspect="Content" ObjectID="_1452669278" r:id="rId42"/>
               </w:object>
             </w:r>
           </w:p>
@@ -10113,7 +10113,7 @@
                 <v:shape id="_x0000_i1042" type="#_x0000_t75" style="width:84pt;height:32.25pt" o:ole="">
                   <v:imagedata r:id="rId43" o:title=""/>
                 </v:shape>
-                <o:OLEObject Type="Embed" ProgID="Equation.3" ShapeID="_x0000_i1042" DrawAspect="Content" ObjectID="_1452503888" r:id="rId44"/>
+                <o:OLEObject Type="Embed" ProgID="Equation.3" ShapeID="_x0000_i1042" DrawAspect="Content" ObjectID="_1452669279" r:id="rId44"/>
               </w:object>
             </w:r>
           </w:p>
@@ -10136,7 +10136,7 @@
                 <v:shape id="_x0000_i1043" type="#_x0000_t75" style="width:92.25pt;height:33pt" o:ole="">
                   <v:imagedata r:id="rId45" o:title=""/>
                 </v:shape>
-                <o:OLEObject Type="Embed" ProgID="Equation.3" ShapeID="_x0000_i1043" DrawAspect="Content" ObjectID="_1452503889" r:id="rId46"/>
+                <o:OLEObject Type="Embed" ProgID="Equation.3" ShapeID="_x0000_i1043" DrawAspect="Content" ObjectID="_1452669280" r:id="rId46"/>
               </w:object>
             </w:r>
           </w:p>
@@ -10159,7 +10159,7 @@
                 <v:shape id="_x0000_i1044" type="#_x0000_t75" style="width:105pt;height:32.25pt" o:ole="">
                   <v:imagedata r:id="rId47" o:title=""/>
                 </v:shape>
-                <o:OLEObject Type="Embed" ProgID="Equation.3" ShapeID="_x0000_i1044" DrawAspect="Content" ObjectID="_1452503890" r:id="rId48"/>
+                <o:OLEObject Type="Embed" ProgID="Equation.3" ShapeID="_x0000_i1044" DrawAspect="Content" ObjectID="_1452669281" r:id="rId48"/>
               </w:object>
             </w:r>
           </w:p>
@@ -10225,7 +10225,7 @@
                 <v:shape id="_x0000_i1045" type="#_x0000_t75" style="width:61.5pt;height:33pt" o:ole="">
                   <v:imagedata r:id="rId49" o:title=""/>
                 </v:shape>
-                <o:OLEObject Type="Embed" ProgID="Equation.3" ShapeID="_x0000_i1045" DrawAspect="Content" ObjectID="_1452503891" r:id="rId50"/>
+                <o:OLEObject Type="Embed" ProgID="Equation.3" ShapeID="_x0000_i1045" DrawAspect="Content" ObjectID="_1452669282" r:id="rId50"/>
               </w:object>
             </w:r>
           </w:p>
@@ -10248,7 +10248,7 @@
                 <v:shape id="_x0000_i1046" type="#_x0000_t75" style="width:63pt;height:31.5pt" o:ole="">
                   <v:imagedata r:id="rId51" o:title=""/>
                 </v:shape>
-                <o:OLEObject Type="Embed" ProgID="Equation.3" ShapeID="_x0000_i1046" DrawAspect="Content" ObjectID="_1452503892" r:id="rId52"/>
+                <o:OLEObject Type="Embed" ProgID="Equation.3" ShapeID="_x0000_i1046" DrawAspect="Content" ObjectID="_1452669283" r:id="rId52"/>
               </w:object>
             </w:r>
           </w:p>
@@ -10271,7 +10271,7 @@
                 <v:shape id="_x0000_i1047" type="#_x0000_t75" style="width:78pt;height:31.5pt" o:ole="">
                   <v:imagedata r:id="rId53" o:title=""/>
                 </v:shape>
-                <o:OLEObject Type="Embed" ProgID="Equation.3" ShapeID="_x0000_i1047" DrawAspect="Content" ObjectID="_1452503893" r:id="rId54"/>
+                <o:OLEObject Type="Embed" ProgID="Equation.3" ShapeID="_x0000_i1047" DrawAspect="Content" ObjectID="_1452669284" r:id="rId54"/>
               </w:object>
             </w:r>
           </w:p>
@@ -10477,7 +10477,7 @@
           <v:shape id="_x0000_i1048" type="#_x0000_t75" style="width:273pt;height:33pt" o:ole="">
             <v:imagedata r:id="rId55" o:title=""/>
           </v:shape>
-          <o:OLEObject Type="Embed" ProgID="Equation.3" ShapeID="_x0000_i1048" DrawAspect="Content" ObjectID="_1452503894" r:id="rId56"/>
+          <o:OLEObject Type="Embed" ProgID="Equation.3" ShapeID="_x0000_i1048" DrawAspect="Content" ObjectID="_1452669285" r:id="rId56"/>
         </w:object>
       </w:r>
     </w:p>
@@ -10996,7 +10996,7 @@
           <v:shape id="_x0000_i1049" type="#_x0000_t75" style="width:234pt;height:48pt" o:ole="">
             <v:imagedata r:id="rId57" o:title=""/>
           </v:shape>
-          <o:OLEObject Type="Embed" ProgID="Equation.3" ShapeID="_x0000_i1049" DrawAspect="Content" ObjectID="_1452503895" r:id="rId58"/>
+          <o:OLEObject Type="Embed" ProgID="Equation.3" ShapeID="_x0000_i1049" DrawAspect="Content" ObjectID="_1452669286" r:id="rId58"/>
         </w:object>
       </w:r>
     </w:p>
@@ -12281,10 +12281,10 @@
           <w:noProof/>
         </w:rPr>
         <w:drawing>
-          <wp:inline distT="0" distB="0" distL="0" distR="0" wp14:anchorId="429D6E1E">
-            <wp:extent cx="4546121" cy="2751792"/>
-            <wp:effectExtent l="0" t="0" r="6985" b="0"/>
-            <wp:docPr id="8" name="Picture 8"/>
+          <wp:inline distT="0" distB="0" distL="0" distR="0" wp14:anchorId="13B09E83">
+            <wp:extent cx="4425351" cy="3264479"/>
+            <wp:effectExtent l="0" t="0" r="0" b="0"/>
+            <wp:docPr id="9" name="Picture 9"/>
             <wp:cNvGraphicFramePr>
               <a:graphicFrameLocks xmlns:a="http://schemas.openxmlformats.org/drawingml/2006/main" noChangeAspect="1"/>
             </wp:cNvGraphicFramePr>
@@ -12292,7 +12292,7 @@
               <a:graphicData uri="http://schemas.openxmlformats.org/drawingml/2006/picture">
                 <pic:pic xmlns:pic="http://schemas.openxmlformats.org/drawingml/2006/picture">
                   <pic:nvPicPr>
-                    <pic:cNvPr id="0" name="Picture 30"/>
+                    <pic:cNvPr id="0" name="Picture 29"/>
                     <pic:cNvPicPr>
                       <a:picLocks noChangeAspect="1" noChangeArrowheads="1"/>
                     </pic:cNvPicPr>
@@ -12313,7 +12313,7 @@
                   <pic:spPr bwMode="auto">
                     <a:xfrm>
                       <a:off x="0" y="0"/>
-                      <a:ext cx="4546138" cy="2751802"/>
+                      <a:ext cx="4424957" cy="3264189"/>
                     </a:xfrm>
                     <a:prstGeom prst="rect">
                       <a:avLst/>
@@ -12326,6 +12326,8 @@
           </wp:inline>
         </w:drawing>
       </w:r>
+      <w:bookmarkStart w:id="180" w:name="_GoBack"/>
+      <w:bookmarkEnd w:id="180"/>
     </w:p>
     <w:p>
       <w:pPr>
@@ -12562,7 +12564,7 @@
               <w:rPr>
                 <w:lang w:val="en-GB"/>
               </w:rPr>
-              <w:t>PM10</w:t>
+              <w:t>NOx</w:t>
             </w:r>
           </w:p>
         </w:tc>
@@ -12600,7 +12602,7 @@
               <w:rPr>
                 <w:lang w:val="en-GB"/>
               </w:rPr>
-              <w:t>40</w:t>
+              <w:t>3</w:t>
             </w:r>
           </w:p>
         </w:tc>
@@ -12619,7 +12621,7 @@
               <w:rPr>
                 <w:lang w:val="en-GB"/>
               </w:rPr>
-              <w:t>1</w:t>
+              <w:t>7</w:t>
             </w:r>
           </w:p>
         </w:tc>
@@ -12643,6 +12645,87 @@
               <w:rPr>
                 <w:lang w:val="en-GB"/>
               </w:rPr>
+              <w:t>PM10</w:t>
+            </w:r>
+          </w:p>
+        </w:tc>
+        <w:tc>
+          <w:tcPr>
+            <w:tcW w:w="1373" w:type="dxa"/>
+          </w:tcPr>
+          <w:p>
+            <w:pPr>
+              <w:jc w:val="both"/>
+              <w:rPr>
+                <w:lang w:val="en-GB"/>
+              </w:rPr>
+            </w:pPr>
+            <w:r>
+              <w:rPr>
+                <w:lang w:val="en-GB"/>
+              </w:rPr>
+              <w:t>Yearly</w:t>
+            </w:r>
+          </w:p>
+        </w:tc>
+        <w:tc>
+          <w:tcPr>
+            <w:tcW w:w="1352" w:type="dxa"/>
+          </w:tcPr>
+          <w:p>
+            <w:pPr>
+              <w:jc w:val="both"/>
+              <w:rPr>
+                <w:lang w:val="en-GB"/>
+              </w:rPr>
+            </w:pPr>
+            <w:r>
+              <w:rPr>
+                <w:lang w:val="en-GB"/>
+              </w:rPr>
+              <w:t>40</w:t>
+            </w:r>
+          </w:p>
+        </w:tc>
+        <w:tc>
+          <w:tcPr>
+            <w:tcW w:w="1352" w:type="dxa"/>
+          </w:tcPr>
+          <w:p>
+            <w:pPr>
+              <w:jc w:val="both"/>
+              <w:rPr>
+                <w:lang w:val="en-GB"/>
+              </w:rPr>
+            </w:pPr>
+            <w:r>
+              <w:rPr>
+                <w:lang w:val="en-GB"/>
+              </w:rPr>
+              <w:t>1</w:t>
+            </w:r>
+          </w:p>
+        </w:tc>
+      </w:tr>
+      <w:tr>
+        <w:trPr>
+          <w:jc w:val="center"/>
+        </w:trPr>
+        <w:tc>
+          <w:tcPr>
+            <w:tcW w:w="1460" w:type="dxa"/>
+          </w:tcPr>
+          <w:p>
+            <w:pPr>
+              <w:jc w:val="both"/>
+              <w:rPr>
+                <w:lang w:val="en-GB"/>
+              </w:rPr>
+            </w:pPr>
+            <w:r>
+              <w:rPr>
+                <w:lang w:val="en-GB"/>
+              </w:rPr>
               <w:t>PM25</w:t>
             </w:r>
           </w:p>
@@ -12681,7 +12764,7 @@
               <w:rPr>
                 <w:lang w:val="en-GB"/>
               </w:rPr>
-              <w:t>3</w:t>
+              <w:t>40</w:t>
             </w:r>
           </w:p>
         </w:tc>
@@ -12700,7 +12783,7 @@
               <w:rPr>
                 <w:lang w:val="en-GB"/>
               </w:rPr>
-              <w:t>7</w:t>
+              <w:t>1</w:t>
             </w:r>
           </w:p>
         </w:tc>
@@ -12740,15 +12823,6 @@
           <w:lang w:val="en-GB"/>
         </w:rPr>
       </w:pPr>
-    </w:p>
-    <w:p>
-      <w:pPr>
-        <w:jc w:val="center"/>
-        <w:rPr>
-          <w:u w:val="single"/>
-          <w:lang w:val="en-GB"/>
-        </w:rPr>
-      </w:pPr>
       <w:r>
         <w:rPr>
           <w:noProof/>
@@ -12756,10 +12830,10 @@
         </w:rPr>
         <w:lastRenderedPageBreak/>
         <w:drawing>
-          <wp:inline distT="0" distB="0" distL="0" distR="0" wp14:anchorId="45063330">
-            <wp:extent cx="4350920" cy="3014162"/>
-            <wp:effectExtent l="0" t="0" r="0" b="0"/>
-            <wp:docPr id="7" name="Picture 7"/>
+          <wp:inline distT="0" distB="0" distL="0" distR="0" wp14:anchorId="5FEE3811">
+            <wp:extent cx="4014711" cy="2781249"/>
+            <wp:effectExtent l="0" t="0" r="5080" b="635"/>
+            <wp:docPr id="4" name="Picture 4"/>
             <wp:cNvGraphicFramePr>
               <a:graphicFrameLocks xmlns:a="http://schemas.openxmlformats.org/drawingml/2006/main" noChangeAspect="1"/>
             </wp:cNvGraphicFramePr>
@@ -12788,7 +12862,7 @@
                   <pic:spPr bwMode="auto">
                     <a:xfrm>
                       <a:off x="0" y="0"/>
-                      <a:ext cx="4353739" cy="3016115"/>
+                      <a:ext cx="4017312" cy="2783051"/>
                     </a:xfrm>
                     <a:prstGeom prst="rect">
                       <a:avLst/>
@@ -12801,8 +12875,15 @@
           </wp:inline>
         </w:drawing>
       </w:r>
-      <w:bookmarkStart w:id="180" w:name="_GoBack"/>
-      <w:bookmarkEnd w:id="180"/>
+    </w:p>
+    <w:p>
+      <w:pPr>
+        <w:jc w:val="center"/>
+        <w:rPr>
+          <w:u w:val="single"/>
+          <w:lang w:val="en-GB"/>
+        </w:rPr>
+      </w:pPr>
     </w:p>
     <w:p>
       <w:pPr>
@@ -20702,6 +20783,7 @@
           <w:rFonts w:ascii="Courier New" w:hAnsi="Courier New" w:cs="Courier New"/>
           <w:sz w:val="20"/>
           <w:szCs w:val="20"/>
+          <w:lang w:val="fr-FR"/>
         </w:rPr>
       </w:pPr>
       <w:proofErr w:type="spellStart"/>
@@ -20711,6 +20793,7 @@
           <w:rFonts w:ascii="Courier New" w:hAnsi="Courier New" w:cs="Courier New"/>
           <w:sz w:val="20"/>
           <w:szCs w:val="20"/>
+          <w:lang w:val="fr-FR"/>
         </w:rPr>
         <w:t>netcdf</w:t>
       </w:r>
@@ -20721,6 +20804,7 @@
           <w:rFonts w:ascii="Courier New" w:hAnsi="Courier New" w:cs="Courier New"/>
           <w:sz w:val="20"/>
           <w:szCs w:val="20"/>
+          <w:lang w:val="fr-FR"/>
         </w:rPr>
         <w:t xml:space="preserve"> 2008_WRFCHIM_TIME.cdf {</w:t>
       </w:r>
@@ -20731,6 +20815,7 @@
           <w:rFonts w:ascii="Courier New" w:hAnsi="Courier New" w:cs="Courier New"/>
           <w:sz w:val="20"/>
           <w:szCs w:val="20"/>
+          <w:lang w:val="fr-FR"/>
         </w:rPr>
       </w:pPr>
       <w:proofErr w:type="gramStart"/>
@@ -20739,6 +20824,7 @@
           <w:rFonts w:ascii="Courier New" w:hAnsi="Courier New" w:cs="Courier New"/>
           <w:sz w:val="20"/>
           <w:szCs w:val="20"/>
+          <w:lang w:val="fr-FR"/>
         </w:rPr>
         <w:t>dimensions</w:t>
       </w:r>
@@ -20748,6 +20834,7 @@
           <w:rFonts w:ascii="Courier New" w:hAnsi="Courier New" w:cs="Courier New"/>
           <w:sz w:val="20"/>
           <w:szCs w:val="20"/>
+          <w:lang w:val="fr-FR"/>
         </w:rPr>
         <w:t>:</w:t>
       </w:r>
@@ -20758,6 +20845,7 @@
           <w:rFonts w:ascii="Courier New" w:hAnsi="Courier New" w:cs="Courier New"/>
           <w:sz w:val="20"/>
           <w:szCs w:val="20"/>
+          <w:lang w:val="fr-FR"/>
         </w:rPr>
       </w:pPr>
       <w:r>
@@ -20765,19 +20853,10 @@
           <w:rFonts w:ascii="Courier New" w:hAnsi="Courier New" w:cs="Courier New"/>
           <w:sz w:val="20"/>
           <w:szCs w:val="20"/>
-        </w:rPr>
-        <w:t xml:space="preserve">  T = </w:t>
-      </w:r>
-      <w:proofErr w:type="gramStart"/>
-      <w:r>
-        <w:rPr>
-          <w:rFonts w:ascii="Courier New" w:hAnsi="Courier New" w:cs="Courier New"/>
-          <w:sz w:val="20"/>
-          <w:szCs w:val="20"/>
-        </w:rPr>
-        <w:t>8760 ;</w:t>
-      </w:r>
-      <w:proofErr w:type="gramEnd"/>
+          <w:lang w:val="fr-FR"/>
+        </w:rPr>
+        <w:t xml:space="preserve">  T = 8760 ;</w:t>
+      </w:r>
     </w:p>
     <w:p>
       <w:pPr>
@@ -39044,7 +39123,7 @@
                 <v:shape id="_x0000_i1050" type="#_x0000_t75" style="width:319.5pt;height:48.75pt" o:ole="">
                   <v:imagedata r:id="rId78" o:title=""/>
                 </v:shape>
-                <o:OLEObject Type="Embed" ProgID="Equation.3" ShapeID="_x0000_i1050" DrawAspect="Content" ObjectID="_1452503896" r:id="rId79"/>
+                <o:OLEObject Type="Embed" ProgID="Equation.3" ShapeID="_x0000_i1050" DrawAspect="Content" ObjectID="_1452669287" r:id="rId79"/>
               </w:object>
             </w:r>
           </w:p>
@@ -52506,9 +52585,8 @@
     <w:r>
       <w:rPr>
         <w:rStyle w:val="PageNumber"/>
-        <w:noProof/>
       </w:rPr>
-      <w:t>12</w:t>
+      <w:t>11</w:t>
     </w:r>
     <w:r>
       <w:rPr>

</xml_diff>

<commit_message>
modif goals and criteria
</commit_message>
<xml_diff>
--- a/help/DELTA_UserGuide_V3_6.docx
+++ b/help/DELTA_UserGuide_V3_6.docx
@@ -402,7 +402,7 @@
           <w:color w:val="auto"/>
           <w:lang w:val="en-GB"/>
         </w:rPr>
-        <w:t>31 January 2014</w:t>
+        <w:t>04 February 2014</w:t>
       </w:r>
       <w:r>
         <w:rPr>
@@ -8240,10 +8240,10 @@
                   <v:path o:extrusionok="f" gradientshapeok="t" o:connecttype="rect"/>
                   <o:lock v:ext="edit" aspectratio="t"/>
                 </v:shapetype>
-                <v:shape id="_x0000_i1025" type="#_x0000_t75" style="width:96.75pt;height:18pt" o:ole="">
+                <v:shape id="_x0000_i1025" type="#_x0000_t75" style="width:96.45pt;height:18.35pt" o:ole="">
                   <v:imagedata r:id="rId9" o:title=""/>
                 </v:shape>
-                <o:OLEObject Type="Embed" ProgID="Equation.3" ShapeID="_x0000_i1025" DrawAspect="Content" ObjectID="_1452669262" r:id="rId10"/>
+                <o:OLEObject Type="Embed" ProgID="Equation.3" ShapeID="_x0000_i1025" DrawAspect="Content" ObjectID="_1453042114" r:id="rId10"/>
               </w:object>
             </w:r>
           </w:p>
@@ -8334,10 +8334,10 @@
                 <w:lang w:val="en-GB"/>
               </w:rPr>
               <w:object w:dxaOrig="2260" w:dyaOrig="680">
-                <v:shape id="_x0000_i1026" type="#_x0000_t75" style="width:111.75pt;height:32.25pt" o:ole="">
+                <v:shape id="_x0000_i1026" type="#_x0000_t75" style="width:112.1pt;height:32.6pt" o:ole="">
                   <v:imagedata r:id="rId11" o:title=""/>
                 </v:shape>
-                <o:OLEObject Type="Embed" ProgID="Equation.3" ShapeID="_x0000_i1026" DrawAspect="Content" ObjectID="_1452669263" r:id="rId12"/>
+                <o:OLEObject Type="Embed" ProgID="Equation.3" ShapeID="_x0000_i1026" DrawAspect="Content" ObjectID="_1453042115" r:id="rId12"/>
               </w:object>
             </w:r>
           </w:p>
@@ -8392,10 +8392,10 @@
                 <w:lang w:val="en-GB"/>
               </w:rPr>
               <w:object w:dxaOrig="4840" w:dyaOrig="680">
-                <v:shape id="_x0000_i1027" type="#_x0000_t75" style="width:241.5pt;height:32.25pt" o:ole="">
+                <v:shape id="_x0000_i1027" type="#_x0000_t75" style="width:241.8pt;height:32.6pt" o:ole="">
                   <v:imagedata r:id="rId13" o:title=""/>
                 </v:shape>
-                <o:OLEObject Type="Embed" ProgID="Equation.3" ShapeID="_x0000_i1027" DrawAspect="Content" ObjectID="_1452669264" r:id="rId14"/>
+                <o:OLEObject Type="Embed" ProgID="Equation.3" ShapeID="_x0000_i1027" DrawAspect="Content" ObjectID="_1453042116" r:id="rId14"/>
               </w:object>
             </w:r>
           </w:p>
@@ -8450,10 +8450,10 @@
                 <w:lang w:val="en-GB"/>
               </w:rPr>
               <w:object w:dxaOrig="3240" w:dyaOrig="680">
-                <v:shape id="_x0000_i1028" type="#_x0000_t75" style="width:162pt;height:32.25pt" o:ole="">
+                <v:shape id="_x0000_i1028" type="#_x0000_t75" style="width:162.35pt;height:32.6pt" o:ole="">
                   <v:imagedata r:id="rId15" o:title=""/>
                 </v:shape>
-                <o:OLEObject Type="Embed" ProgID="Equation.3" ShapeID="_x0000_i1028" DrawAspect="Content" ObjectID="_1452669265" r:id="rId16"/>
+                <o:OLEObject Type="Embed" ProgID="Equation.3" ShapeID="_x0000_i1028" DrawAspect="Content" ObjectID="_1453042117" r:id="rId16"/>
               </w:object>
             </w:r>
           </w:p>
@@ -8509,10 +8509,10 @@
                 <w:lang w:val="en-GB"/>
               </w:rPr>
               <w:object w:dxaOrig="2460" w:dyaOrig="360">
-                <v:shape id="_x0000_i1029" type="#_x0000_t75" style="width:124.5pt;height:18pt" o:ole="">
+                <v:shape id="_x0000_i1029" type="#_x0000_t75" style="width:124.3pt;height:18.35pt" o:ole="">
                   <v:imagedata r:id="rId17" o:title=""/>
                 </v:shape>
-                <o:OLEObject Type="Embed" ProgID="Equation.3" ShapeID="_x0000_i1029" DrawAspect="Content" ObjectID="_1452669266" r:id="rId18"/>
+                <o:OLEObject Type="Embed" ProgID="Equation.3" ShapeID="_x0000_i1029" DrawAspect="Content" ObjectID="_1453042118" r:id="rId18"/>
               </w:object>
             </w:r>
           </w:p>
@@ -8673,10 +8673,10 @@
                 <w:lang w:val="en-GB"/>
               </w:rPr>
               <w:object w:dxaOrig="4060" w:dyaOrig="940">
-                <v:shape id="_x0000_i1030" type="#_x0000_t75" style="width:201pt;height:46.5pt" o:ole="">
+                <v:shape id="_x0000_i1030" type="#_x0000_t75" style="width:201.05pt;height:46.2pt" o:ole="">
                   <v:imagedata r:id="rId19" o:title=""/>
                 </v:shape>
-                <o:OLEObject Type="Embed" ProgID="Equation.3" ShapeID="_x0000_i1030" DrawAspect="Content" ObjectID="_1452669267" r:id="rId20"/>
+                <o:OLEObject Type="Embed" ProgID="Equation.3" ShapeID="_x0000_i1030" DrawAspect="Content" ObjectID="_1453042119" r:id="rId20"/>
               </w:object>
             </w:r>
           </w:p>
@@ -9074,10 +9074,10 @@
           <w:lang w:val="en-GB"/>
         </w:rPr>
         <w:object w:dxaOrig="1880" w:dyaOrig="700">
-          <v:shape id="_x0000_i1031" type="#_x0000_t75" style="width:91.5pt;height:34.5pt" o:ole="">
+          <v:shape id="_x0000_i1031" type="#_x0000_t75" style="width:91.7pt;height:34.65pt" o:ole="">
             <v:imagedata r:id="rId21" o:title=""/>
           </v:shape>
-          <o:OLEObject Type="Embed" ProgID="Equation.3" ShapeID="_x0000_i1031" DrawAspect="Content" ObjectID="_1452669268" r:id="rId22"/>
+          <o:OLEObject Type="Embed" ProgID="Equation.3" ShapeID="_x0000_i1031" DrawAspect="Content" ObjectID="_1453042120" r:id="rId22"/>
         </w:object>
       </w:r>
     </w:p>
@@ -9155,10 +9155,10 @@
           <w:position w:val="-30"/>
         </w:rPr>
         <w:object w:dxaOrig="6039" w:dyaOrig="740">
-          <v:shape id="_x0000_i1032" type="#_x0000_t75" style="width:352.5pt;height:43.5pt" o:ole="">
+          <v:shape id="_x0000_i1032" type="#_x0000_t75" style="width:352.55pt;height:43.45pt" o:ole="">
             <v:imagedata r:id="rId23" o:title=""/>
           </v:shape>
-          <o:OLEObject Type="Embed" ProgID="Equation.3" ShapeID="_x0000_i1032" DrawAspect="Content" ObjectID="_1452669269" r:id="rId24"/>
+          <o:OLEObject Type="Embed" ProgID="Equation.3" ShapeID="_x0000_i1032" DrawAspect="Content" ObjectID="_1453042121" r:id="rId24"/>
         </w:object>
       </w:r>
     </w:p>
@@ -9201,8 +9201,8 @@
         <w:tblLook w:val="00A0" w:firstRow="1" w:lastRow="0" w:firstColumn="1" w:lastColumn="0" w:noHBand="0" w:noVBand="0"/>
       </w:tblPr>
       <w:tblGrid>
-        <w:gridCol w:w="2356"/>
-        <w:gridCol w:w="2653"/>
+        <w:gridCol w:w="2357"/>
+        <w:gridCol w:w="2652"/>
         <w:gridCol w:w="2283"/>
       </w:tblGrid>
       <w:tr>
@@ -9292,10 +9292,10 @@
                 <w:position w:val="-24"/>
               </w:rPr>
               <w:object w:dxaOrig="1719" w:dyaOrig="620">
-                <v:shape id="_x0000_i1033" type="#_x0000_t75" style="width:85.5pt;height:31.5pt" o:ole="">
+                <v:shape id="_x0000_i1033" type="#_x0000_t75" style="width:85.6pt;height:31.25pt" o:ole="">
                   <v:imagedata r:id="rId25" o:title=""/>
                 </v:shape>
-                <o:OLEObject Type="Embed" ProgID="Equation.3" ShapeID="_x0000_i1033" DrawAspect="Content" ObjectID="_1452669270" r:id="rId26"/>
+                <o:OLEObject Type="Embed" ProgID="Equation.3" ShapeID="_x0000_i1033" DrawAspect="Content" ObjectID="_1453042122" r:id="rId26"/>
               </w:object>
             </w:r>
           </w:p>
@@ -9342,10 +9342,10 @@
                 <w:position w:val="-32"/>
               </w:rPr>
               <w:object w:dxaOrig="1880" w:dyaOrig="800">
-                <v:shape id="_x0000_i1034" type="#_x0000_t75" style="width:94.5pt;height:39.75pt" o:ole="">
+                <v:shape id="_x0000_i1034" type="#_x0000_t75" style="width:94.4pt;height:40.1pt" o:ole="">
                   <v:imagedata r:id="rId27" o:title=""/>
                 </v:shape>
-                <o:OLEObject Type="Embed" ProgID="Equation.3" ShapeID="_x0000_i1034" DrawAspect="Content" ObjectID="_1452669271" r:id="rId28"/>
+                <o:OLEObject Type="Embed" ProgID="Equation.3" ShapeID="_x0000_i1034" DrawAspect="Content" ObjectID="_1453042123" r:id="rId28"/>
               </w:object>
             </w:r>
           </w:p>
@@ -9398,10 +9398,10 @@
                 <w:position w:val="-30"/>
               </w:rPr>
               <w:object w:dxaOrig="1860" w:dyaOrig="680">
-                <v:shape id="_x0000_i1035" type="#_x0000_t75" style="width:93pt;height:33pt" o:ole="">
+                <v:shape id="_x0000_i1035" type="#_x0000_t75" style="width:93.05pt;height:33.3pt" o:ole="">
                   <v:imagedata r:id="rId29" o:title=""/>
                 </v:shape>
-                <o:OLEObject Type="Embed" ProgID="Equation.3" ShapeID="_x0000_i1035" DrawAspect="Content" ObjectID="_1452669272" r:id="rId30"/>
+                <o:OLEObject Type="Embed" ProgID="Equation.3" ShapeID="_x0000_i1035" DrawAspect="Content" ObjectID="_1453042124" r:id="rId30"/>
               </w:object>
             </w:r>
           </w:p>
@@ -9593,10 +9593,10 @@
                 <w:position w:val="-30"/>
               </w:rPr>
               <w:object w:dxaOrig="1180" w:dyaOrig="780">
-                <v:shape id="_x0000_i1036" type="#_x0000_t75" style="width:58.5pt;height:39pt" o:ole="">
+                <v:shape id="_x0000_i1036" type="#_x0000_t75" style="width:58.4pt;height:38.7pt" o:ole="">
                   <v:imagedata r:id="rId31" o:title=""/>
                 </v:shape>
-                <o:OLEObject Type="Embed" ProgID="Equation.3" ShapeID="_x0000_i1036" DrawAspect="Content" ObjectID="_1452669273" r:id="rId32"/>
+                <o:OLEObject Type="Embed" ProgID="Equation.3" ShapeID="_x0000_i1036" DrawAspect="Content" ObjectID="_1453042125" r:id="rId32"/>
               </w:object>
             </w:r>
           </w:p>
@@ -9649,10 +9649,10 @@
                 <w:position w:val="-32"/>
               </w:rPr>
               <w:object w:dxaOrig="1440" w:dyaOrig="740">
-                <v:shape id="_x0000_i1037" type="#_x0000_t75" style="width:1in;height:37.5pt" o:ole="">
+                <v:shape id="_x0000_i1037" type="#_x0000_t75" style="width:1in;height:37.35pt" o:ole="">
                   <v:imagedata r:id="rId33" o:title=""/>
                 </v:shape>
-                <o:OLEObject Type="Embed" ProgID="Equation.3" ShapeID="_x0000_i1037" DrawAspect="Content" ObjectID="_1452669274" r:id="rId34"/>
+                <o:OLEObject Type="Embed" ProgID="Equation.3" ShapeID="_x0000_i1037" DrawAspect="Content" ObjectID="_1453042126" r:id="rId34"/>
               </w:object>
             </w:r>
           </w:p>
@@ -9705,10 +9705,10 @@
                 <w:position w:val="-30"/>
               </w:rPr>
               <w:object w:dxaOrig="1340" w:dyaOrig="720">
-                <v:shape id="_x0000_i1038" type="#_x0000_t75" style="width:67.5pt;height:36pt" o:ole="">
+                <v:shape id="_x0000_i1038" type="#_x0000_t75" style="width:67.25pt;height:36pt" o:ole="">
                   <v:imagedata r:id="rId35" o:title=""/>
                 </v:shape>
-                <o:OLEObject Type="Embed" ProgID="Equation.3" ShapeID="_x0000_i1038" DrawAspect="Content" ObjectID="_1452669275" r:id="rId36"/>
+                <o:OLEObject Type="Embed" ProgID="Equation.3" ShapeID="_x0000_i1038" DrawAspect="Content" ObjectID="_1453042127" r:id="rId36"/>
               </w:object>
             </w:r>
           </w:p>
@@ -9995,10 +9995,10 @@
                 <w:szCs w:val="22"/>
               </w:rPr>
               <w:object w:dxaOrig="1420" w:dyaOrig="740">
-                <v:shape id="_x0000_i1039" type="#_x0000_t75" style="width:55.5pt;height:28.5pt" o:ole="">
+                <v:shape id="_x0000_i1039" type="#_x0000_t75" style="width:55.7pt;height:28.55pt" o:ole="">
                   <v:imagedata r:id="rId37" o:title=""/>
                 </v:shape>
-                <o:OLEObject Type="Embed" ProgID="Equation.3" ShapeID="_x0000_i1039" DrawAspect="Content" ObjectID="_1452669276" r:id="rId38"/>
+                <o:OLEObject Type="Embed" ProgID="Equation.3" ShapeID="_x0000_i1039" DrawAspect="Content" ObjectID="_1453042128" r:id="rId38"/>
               </w:object>
             </w:r>
           </w:p>
@@ -10018,10 +10018,10 @@
                 <w:position w:val="-32"/>
               </w:rPr>
               <w:object w:dxaOrig="1520" w:dyaOrig="760">
-                <v:shape id="_x0000_i1040" type="#_x0000_t75" style="width:63pt;height:31.5pt" o:ole="">
+                <v:shape id="_x0000_i1040" type="#_x0000_t75" style="width:63.15pt;height:31.25pt" o:ole="">
                   <v:imagedata r:id="rId39" o:title=""/>
                 </v:shape>
-                <o:OLEObject Type="Embed" ProgID="Equation.3" ShapeID="_x0000_i1040" DrawAspect="Content" ObjectID="_1452669277" r:id="rId40"/>
+                <o:OLEObject Type="Embed" ProgID="Equation.3" ShapeID="_x0000_i1040" DrawAspect="Content" ObjectID="_1453042129" r:id="rId40"/>
               </w:object>
             </w:r>
           </w:p>
@@ -10041,10 +10041,10 @@
                 <w:position w:val="-32"/>
               </w:rPr>
               <w:object w:dxaOrig="1780" w:dyaOrig="700">
-                <v:shape id="_x0000_i1041" type="#_x0000_t75" style="width:75pt;height:30pt" o:ole="">
+                <v:shape id="_x0000_i1041" type="#_x0000_t75" style="width:74.7pt;height:29.9pt" o:ole="">
                   <v:imagedata r:id="rId41" o:title=""/>
                 </v:shape>
-                <o:OLEObject Type="Embed" ProgID="Equation.3" ShapeID="_x0000_i1041" DrawAspect="Content" ObjectID="_1452669278" r:id="rId42"/>
+                <o:OLEObject Type="Embed" ProgID="Equation.3" ShapeID="_x0000_i1041" DrawAspect="Content" ObjectID="_1453042130" r:id="rId42"/>
               </w:object>
             </w:r>
           </w:p>
@@ -10110,10 +10110,10 @@
                 <w:position w:val="-32"/>
               </w:rPr>
               <w:object w:dxaOrig="1960" w:dyaOrig="740">
-                <v:shape id="_x0000_i1042" type="#_x0000_t75" style="width:84pt;height:32.25pt" o:ole="">
+                <v:shape id="_x0000_i1042" type="#_x0000_t75" style="width:84.25pt;height:31.9pt" o:ole="">
                   <v:imagedata r:id="rId43" o:title=""/>
                 </v:shape>
-                <o:OLEObject Type="Embed" ProgID="Equation.3" ShapeID="_x0000_i1042" DrawAspect="Content" ObjectID="_1452669279" r:id="rId44"/>
+                <o:OLEObject Type="Embed" ProgID="Equation.3" ShapeID="_x0000_i1042" DrawAspect="Content" ObjectID="_1453042131" r:id="rId44"/>
               </w:object>
             </w:r>
           </w:p>
@@ -10133,10 +10133,10 @@
                 <w:position w:val="-32"/>
               </w:rPr>
               <w:object w:dxaOrig="2060" w:dyaOrig="760">
-                <v:shape id="_x0000_i1043" type="#_x0000_t75" style="width:92.25pt;height:33pt" o:ole="">
+                <v:shape id="_x0000_i1043" type="#_x0000_t75" style="width:92.4pt;height:33.3pt" o:ole="">
                   <v:imagedata r:id="rId45" o:title=""/>
                 </v:shape>
-                <o:OLEObject Type="Embed" ProgID="Equation.3" ShapeID="_x0000_i1043" DrawAspect="Content" ObjectID="_1452669280" r:id="rId46"/>
+                <o:OLEObject Type="Embed" ProgID="Equation.3" ShapeID="_x0000_i1043" DrawAspect="Content" ObjectID="_1453042132" r:id="rId46"/>
               </w:object>
             </w:r>
           </w:p>
@@ -10156,10 +10156,10 @@
                 <w:position w:val="-32"/>
               </w:rPr>
               <w:object w:dxaOrig="2320" w:dyaOrig="700">
-                <v:shape id="_x0000_i1044" type="#_x0000_t75" style="width:105pt;height:32.25pt" o:ole="">
+                <v:shape id="_x0000_i1044" type="#_x0000_t75" style="width:105.3pt;height:31.9pt" o:ole="">
                   <v:imagedata r:id="rId47" o:title=""/>
                 </v:shape>
-                <o:OLEObject Type="Embed" ProgID="Equation.3" ShapeID="_x0000_i1044" DrawAspect="Content" ObjectID="_1452669281" r:id="rId48"/>
+                <o:OLEObject Type="Embed" ProgID="Equation.3" ShapeID="_x0000_i1044" DrawAspect="Content" ObjectID="_1453042133" r:id="rId48"/>
               </w:object>
             </w:r>
           </w:p>
@@ -10222,10 +10222,10 @@
                 <w:position w:val="-32"/>
               </w:rPr>
               <w:object w:dxaOrig="1359" w:dyaOrig="740">
-                <v:shape id="_x0000_i1045" type="#_x0000_t75" style="width:61.5pt;height:33pt" o:ole="">
+                <v:shape id="_x0000_i1045" type="#_x0000_t75" style="width:61.8pt;height:33.3pt" o:ole="">
                   <v:imagedata r:id="rId49" o:title=""/>
                 </v:shape>
-                <o:OLEObject Type="Embed" ProgID="Equation.3" ShapeID="_x0000_i1045" DrawAspect="Content" ObjectID="_1452669282" r:id="rId50"/>
+                <o:OLEObject Type="Embed" ProgID="Equation.3" ShapeID="_x0000_i1045" DrawAspect="Content" ObjectID="_1453042134" r:id="rId50"/>
               </w:object>
             </w:r>
           </w:p>
@@ -10245,10 +10245,10 @@
                 <w:position w:val="-32"/>
               </w:rPr>
               <w:object w:dxaOrig="1520" w:dyaOrig="760">
-                <v:shape id="_x0000_i1046" type="#_x0000_t75" style="width:63pt;height:31.5pt" o:ole="">
+                <v:shape id="_x0000_i1046" type="#_x0000_t75" style="width:63.15pt;height:31.25pt" o:ole="">
                   <v:imagedata r:id="rId51" o:title=""/>
                 </v:shape>
-                <o:OLEObject Type="Embed" ProgID="Equation.3" ShapeID="_x0000_i1046" DrawAspect="Content" ObjectID="_1452669283" r:id="rId52"/>
+                <o:OLEObject Type="Embed" ProgID="Equation.3" ShapeID="_x0000_i1046" DrawAspect="Content" ObjectID="_1453042135" r:id="rId52"/>
               </w:object>
             </w:r>
           </w:p>
@@ -10268,10 +10268,10 @@
                 <w:position w:val="-32"/>
               </w:rPr>
               <w:object w:dxaOrig="1780" w:dyaOrig="700">
-                <v:shape id="_x0000_i1047" type="#_x0000_t75" style="width:78pt;height:31.5pt" o:ole="">
+                <v:shape id="_x0000_i1047" type="#_x0000_t75" style="width:78.1pt;height:31.25pt" o:ole="">
                   <v:imagedata r:id="rId53" o:title=""/>
                 </v:shape>
-                <o:OLEObject Type="Embed" ProgID="Equation.3" ShapeID="_x0000_i1047" DrawAspect="Content" ObjectID="_1452669284" r:id="rId54"/>
+                <o:OLEObject Type="Embed" ProgID="Equation.3" ShapeID="_x0000_i1047" DrawAspect="Content" ObjectID="_1453042136" r:id="rId54"/>
               </w:object>
             </w:r>
           </w:p>
@@ -10474,10 +10474,10 @@
           <w:lang w:val="fr-FR"/>
         </w:rPr>
         <w:object w:dxaOrig="4180" w:dyaOrig="499">
-          <v:shape id="_x0000_i1048" type="#_x0000_t75" style="width:273pt;height:33pt" o:ole="">
+          <v:shape id="_x0000_i1048" type="#_x0000_t75" style="width:273.05pt;height:33.3pt" o:ole="">
             <v:imagedata r:id="rId55" o:title=""/>
           </v:shape>
-          <o:OLEObject Type="Embed" ProgID="Equation.3" ShapeID="_x0000_i1048" DrawAspect="Content" ObjectID="_1452669285" r:id="rId56"/>
+          <o:OLEObject Type="Embed" ProgID="Equation.3" ShapeID="_x0000_i1048" DrawAspect="Content" ObjectID="_1453042137" r:id="rId56"/>
         </w:object>
       </w:r>
     </w:p>
@@ -10993,10 +10993,10 @@
           <w:lang w:val="fr-FR"/>
         </w:rPr>
         <w:object w:dxaOrig="4060" w:dyaOrig="800">
-          <v:shape id="_x0000_i1049" type="#_x0000_t75" style="width:234pt;height:48pt" o:ole="">
+          <v:shape id="_x0000_i1049" type="#_x0000_t75" style="width:234.35pt;height:48.25pt" o:ole="">
             <v:imagedata r:id="rId57" o:title=""/>
           </v:shape>
-          <o:OLEObject Type="Embed" ProgID="Equation.3" ShapeID="_x0000_i1049" DrawAspect="Content" ObjectID="_1452669286" r:id="rId58"/>
+          <o:OLEObject Type="Embed" ProgID="Equation.3" ShapeID="_x0000_i1049" DrawAspect="Content" ObjectID="_1453042138" r:id="rId58"/>
         </w:object>
       </w:r>
     </w:p>
@@ -11150,7 +11150,7 @@
           <w:lang w:val="en-GB"/>
         </w:rPr>
         <w:lastRenderedPageBreak/>
-        <w:t>The following values have been proposed for O3, NO2 and PM10 for hourly/daily values</w:t>
+        <w:t>The following values have been proposed for hourly/daily values</w:t>
       </w:r>
     </w:p>
     <w:p>
@@ -11418,6 +11418,12 @@
               </w:rPr>
               <w:t>2</w:t>
             </w:r>
+            <w:r>
+              <w:rPr>
+                <w:lang w:val="en-GB"/>
+              </w:rPr>
+              <w:t>.00</w:t>
+            </w:r>
           </w:p>
         </w:tc>
         <w:tc>
@@ -11700,6 +11706,12 @@
               </w:rPr>
               <w:t>2</w:t>
             </w:r>
+            <w:r>
+              <w:rPr>
+                <w:lang w:val="en-GB"/>
+              </w:rPr>
+              <w:t>.00</w:t>
+            </w:r>
           </w:p>
         </w:tc>
         <w:tc>
@@ -11724,6 +11736,12 @@
                 <w:lang w:val="en-GB"/>
               </w:rPr>
               <w:t>4</w:t>
+            </w:r>
+            <w:r>
+              <w:rPr>
+                <w:lang w:val="en-GB"/>
+              </w:rPr>
+              <w:t>0</w:t>
             </w:r>
           </w:p>
         </w:tc>
@@ -11850,6 +11868,12 @@
               </w:rPr>
               <w:t>2</w:t>
             </w:r>
+            <w:r>
+              <w:rPr>
+                <w:lang w:val="en-GB"/>
+              </w:rPr>
+              <w:t>.00</w:t>
+            </w:r>
           </w:p>
         </w:tc>
         <w:tc>
@@ -11868,6 +11892,12 @@
                 <w:lang w:val="en-GB"/>
               </w:rPr>
               <w:t>0.18</w:t>
+            </w:r>
+            <w:r>
+              <w:rPr>
+                <w:lang w:val="en-GB"/>
+              </w:rPr>
+              <w:t>0</w:t>
             </w:r>
           </w:p>
         </w:tc>
@@ -11988,6 +12018,12 @@
               </w:rPr>
               <w:t>2</w:t>
             </w:r>
+            <w:r>
+              <w:rPr>
+                <w:lang w:val="en-GB"/>
+              </w:rPr>
+              <w:t>.00</w:t>
+            </w:r>
           </w:p>
         </w:tc>
         <w:tc>
@@ -12005,7 +12041,15 @@
               <w:rPr>
                 <w:lang w:val="en-GB"/>
               </w:rPr>
-              <w:t>0.100</w:t>
+              <w:t>0.13</w:t>
+            </w:r>
+            <w:bookmarkStart w:id="180" w:name="_GoBack"/>
+            <w:bookmarkEnd w:id="180"/>
+            <w:r>
+              <w:rPr>
+                <w:lang w:val="en-GB"/>
+              </w:rPr>
+              <w:t>0</w:t>
             </w:r>
           </w:p>
         </w:tc>
@@ -12043,7 +12087,13 @@
               <w:rPr>
                 <w:lang w:val="en-GB"/>
               </w:rPr>
-              <w:t>0.880</w:t>
+              <w:t>0.80</w:t>
+            </w:r>
+            <w:r>
+              <w:rPr>
+                <w:lang w:val="en-GB"/>
+              </w:rPr>
+              <w:t>0</w:t>
             </w:r>
           </w:p>
         </w:tc>
@@ -12126,6 +12176,12 @@
               </w:rPr>
               <w:t>2</w:t>
             </w:r>
+            <w:r>
+              <w:rPr>
+                <w:lang w:val="en-GB"/>
+              </w:rPr>
+              <w:t>.00</w:t>
+            </w:r>
           </w:p>
         </w:tc>
         <w:tc>
@@ -12268,23 +12324,15 @@
           <w:lang w:val="en-GB"/>
         </w:rPr>
       </w:pPr>
-    </w:p>
-    <w:p>
-      <w:pPr>
-        <w:jc w:val="center"/>
-        <w:rPr>
-          <w:lang w:val="en-GB"/>
-        </w:rPr>
-      </w:pPr>
       <w:r>
         <w:rPr>
           <w:noProof/>
         </w:rPr>
         <w:drawing>
-          <wp:inline distT="0" distB="0" distL="0" distR="0" wp14:anchorId="13B09E83">
-            <wp:extent cx="4425351" cy="3264479"/>
+          <wp:inline distT="0" distB="0" distL="0" distR="0" wp14:anchorId="2CEFAE19">
+            <wp:extent cx="4289183" cy="3164031"/>
             <wp:effectExtent l="0" t="0" r="0" b="0"/>
-            <wp:docPr id="9" name="Picture 9"/>
+            <wp:docPr id="7" name="Picture 7"/>
             <wp:cNvGraphicFramePr>
               <a:graphicFrameLocks xmlns:a="http://schemas.openxmlformats.org/drawingml/2006/main" noChangeAspect="1"/>
             </wp:cNvGraphicFramePr>
@@ -12292,7 +12340,7 @@
               <a:graphicData uri="http://schemas.openxmlformats.org/drawingml/2006/picture">
                 <pic:pic xmlns:pic="http://schemas.openxmlformats.org/drawingml/2006/picture">
                   <pic:nvPicPr>
-                    <pic:cNvPr id="0" name="Picture 29"/>
+                    <pic:cNvPr id="0" name="Picture 28"/>
                     <pic:cNvPicPr>
                       <a:picLocks noChangeAspect="1" noChangeArrowheads="1"/>
                     </pic:cNvPicPr>
@@ -12313,7 +12361,7 @@
                   <pic:spPr bwMode="auto">
                     <a:xfrm>
                       <a:off x="0" y="0"/>
-                      <a:ext cx="4424957" cy="3264189"/>
+                      <a:ext cx="4288802" cy="3163750"/>
                     </a:xfrm>
                     <a:prstGeom prst="rect">
                       <a:avLst/>
@@ -12326,8 +12374,14 @@
           </wp:inline>
         </w:drawing>
       </w:r>
-      <w:bookmarkStart w:id="180" w:name="_GoBack"/>
-      <w:bookmarkEnd w:id="180"/>
+    </w:p>
+    <w:p>
+      <w:pPr>
+        <w:jc w:val="center"/>
+        <w:rPr>
+          <w:lang w:val="en-GB"/>
+        </w:rPr>
+      </w:pPr>
     </w:p>
     <w:p>
       <w:pPr>
@@ -12540,7 +12594,7 @@
               <w:rPr>
                 <w:lang w:val="en-GB"/>
               </w:rPr>
-              <w:t>7</w:t>
+              <w:t>12</w:t>
             </w:r>
           </w:p>
         </w:tc>
@@ -12564,7 +12618,7 @@
               <w:rPr>
                 <w:lang w:val="en-GB"/>
               </w:rPr>
-              <w:t>NOx</w:t>
+              <w:t>PM10</w:t>
             </w:r>
           </w:p>
         </w:tc>
@@ -12602,7 +12656,7 @@
               <w:rPr>
                 <w:lang w:val="en-GB"/>
               </w:rPr>
-              <w:t>3</w:t>
+              <w:t>40</w:t>
             </w:r>
           </w:p>
         </w:tc>
@@ -12621,7 +12675,7 @@
               <w:rPr>
                 <w:lang w:val="en-GB"/>
               </w:rPr>
-              <w:t>7</w:t>
+              <w:t>1</w:t>
             </w:r>
           </w:p>
         </w:tc>
@@ -12645,87 +12699,6 @@
               <w:rPr>
                 <w:lang w:val="en-GB"/>
               </w:rPr>
-              <w:t>PM10</w:t>
-            </w:r>
-          </w:p>
-        </w:tc>
-        <w:tc>
-          <w:tcPr>
-            <w:tcW w:w="1373" w:type="dxa"/>
-          </w:tcPr>
-          <w:p>
-            <w:pPr>
-              <w:jc w:val="both"/>
-              <w:rPr>
-                <w:lang w:val="en-GB"/>
-              </w:rPr>
-            </w:pPr>
-            <w:r>
-              <w:rPr>
-                <w:lang w:val="en-GB"/>
-              </w:rPr>
-              <w:t>Yearly</w:t>
-            </w:r>
-          </w:p>
-        </w:tc>
-        <w:tc>
-          <w:tcPr>
-            <w:tcW w:w="1352" w:type="dxa"/>
-          </w:tcPr>
-          <w:p>
-            <w:pPr>
-              <w:jc w:val="both"/>
-              <w:rPr>
-                <w:lang w:val="en-GB"/>
-              </w:rPr>
-            </w:pPr>
-            <w:r>
-              <w:rPr>
-                <w:lang w:val="en-GB"/>
-              </w:rPr>
-              <w:t>40</w:t>
-            </w:r>
-          </w:p>
-        </w:tc>
-        <w:tc>
-          <w:tcPr>
-            <w:tcW w:w="1352" w:type="dxa"/>
-          </w:tcPr>
-          <w:p>
-            <w:pPr>
-              <w:jc w:val="both"/>
-              <w:rPr>
-                <w:lang w:val="en-GB"/>
-              </w:rPr>
-            </w:pPr>
-            <w:r>
-              <w:rPr>
-                <w:lang w:val="en-GB"/>
-              </w:rPr>
-              <w:t>1</w:t>
-            </w:r>
-          </w:p>
-        </w:tc>
-      </w:tr>
-      <w:tr>
-        <w:trPr>
-          <w:jc w:val="center"/>
-        </w:trPr>
-        <w:tc>
-          <w:tcPr>
-            <w:tcW w:w="1460" w:type="dxa"/>
-          </w:tcPr>
-          <w:p>
-            <w:pPr>
-              <w:jc w:val="both"/>
-              <w:rPr>
-                <w:lang w:val="en-GB"/>
-              </w:rPr>
-            </w:pPr>
-            <w:r>
-              <w:rPr>
-                <w:lang w:val="en-GB"/>
-              </w:rPr>
               <w:t>PM25</w:t>
             </w:r>
           </w:p>
@@ -12814,15 +12787,6 @@
           <w:lang w:val="en-GB"/>
         </w:rPr>
       </w:pPr>
-    </w:p>
-    <w:p>
-      <w:pPr>
-        <w:jc w:val="center"/>
-        <w:rPr>
-          <w:u w:val="single"/>
-          <w:lang w:val="en-GB"/>
-        </w:rPr>
-      </w:pPr>
       <w:r>
         <w:rPr>
           <w:noProof/>
@@ -12830,10 +12794,10 @@
         </w:rPr>
         <w:lastRenderedPageBreak/>
         <w:drawing>
-          <wp:inline distT="0" distB="0" distL="0" distR="0" wp14:anchorId="5FEE3811">
-            <wp:extent cx="4014711" cy="2781249"/>
-            <wp:effectExtent l="0" t="0" r="5080" b="635"/>
-            <wp:docPr id="4" name="Picture 4"/>
+          <wp:inline distT="0" distB="0" distL="0" distR="0" wp14:anchorId="7001CD52">
+            <wp:extent cx="5135406" cy="3557626"/>
+            <wp:effectExtent l="0" t="0" r="8255" b="5080"/>
+            <wp:docPr id="8" name="Picture 8"/>
             <wp:cNvGraphicFramePr>
               <a:graphicFrameLocks xmlns:a="http://schemas.openxmlformats.org/drawingml/2006/main" noChangeAspect="1"/>
             </wp:cNvGraphicFramePr>
@@ -12841,7 +12805,7 @@
               <a:graphicData uri="http://schemas.openxmlformats.org/drawingml/2006/picture">
                 <pic:pic xmlns:pic="http://schemas.openxmlformats.org/drawingml/2006/picture">
                   <pic:nvPicPr>
-                    <pic:cNvPr id="0" name="Picture 28"/>
+                    <pic:cNvPr id="0" name="Picture 29"/>
                     <pic:cNvPicPr>
                       <a:picLocks noChangeAspect="1" noChangeArrowheads="1"/>
                     </pic:cNvPicPr>
@@ -12862,7 +12826,7 @@
                   <pic:spPr bwMode="auto">
                     <a:xfrm>
                       <a:off x="0" y="0"/>
-                      <a:ext cx="4017312" cy="2783051"/>
+                      <a:ext cx="5138734" cy="3559931"/>
                     </a:xfrm>
                     <a:prstGeom prst="rect">
                       <a:avLst/>
@@ -12875,6 +12839,15 @@
           </wp:inline>
         </w:drawing>
       </w:r>
+    </w:p>
+    <w:p>
+      <w:pPr>
+        <w:jc w:val="center"/>
+        <w:rPr>
+          <w:u w:val="single"/>
+          <w:lang w:val="en-GB"/>
+        </w:rPr>
+      </w:pPr>
     </w:p>
     <w:p>
       <w:pPr>
@@ -13222,6 +13195,7 @@
         <w:rPr>
           <w:lang w:val="en-GB"/>
         </w:rPr>
+        <w:lastRenderedPageBreak/>
         <w:t>MQO as described by Equation (1) is used as main indicator. In the normalised Target diagram, it represents the distance between the origin and a given station point. As mentioned above the performance criterion for the target indicator is set to unity regardless of spatial scale and pollutant and it is expected to be fulfilled by at least 90% of the available stations.</w:t>
       </w:r>
     </w:p>
@@ -13244,7 +13218,6 @@
         <w:rPr>
           <w:lang w:val="en-GB"/>
         </w:rPr>
-        <w:lastRenderedPageBreak/>
         <w:t>The percentage of stations fulfilling the target criterion is indicated in the upper left corner and is meant to be used as the main indicator in the benchmarking procedure. As mentioned</w:t>
       </w:r>
       <w:r>
@@ -20783,7 +20756,6 @@
           <w:rFonts w:ascii="Courier New" w:hAnsi="Courier New" w:cs="Courier New"/>
           <w:sz w:val="20"/>
           <w:szCs w:val="20"/>
-          <w:lang w:val="fr-FR"/>
         </w:rPr>
       </w:pPr>
       <w:proofErr w:type="spellStart"/>
@@ -20793,7 +20765,6 @@
           <w:rFonts w:ascii="Courier New" w:hAnsi="Courier New" w:cs="Courier New"/>
           <w:sz w:val="20"/>
           <w:szCs w:val="20"/>
-          <w:lang w:val="fr-FR"/>
         </w:rPr>
         <w:t>netcdf</w:t>
       </w:r>
@@ -20804,7 +20775,6 @@
           <w:rFonts w:ascii="Courier New" w:hAnsi="Courier New" w:cs="Courier New"/>
           <w:sz w:val="20"/>
           <w:szCs w:val="20"/>
-          <w:lang w:val="fr-FR"/>
         </w:rPr>
         <w:t xml:space="preserve"> 2008_WRFCHIM_TIME.cdf {</w:t>
       </w:r>
@@ -20815,7 +20785,6 @@
           <w:rFonts w:ascii="Courier New" w:hAnsi="Courier New" w:cs="Courier New"/>
           <w:sz w:val="20"/>
           <w:szCs w:val="20"/>
-          <w:lang w:val="fr-FR"/>
         </w:rPr>
       </w:pPr>
       <w:proofErr w:type="gramStart"/>
@@ -20824,7 +20793,6 @@
           <w:rFonts w:ascii="Courier New" w:hAnsi="Courier New" w:cs="Courier New"/>
           <w:sz w:val="20"/>
           <w:szCs w:val="20"/>
-          <w:lang w:val="fr-FR"/>
         </w:rPr>
         <w:t>dimensions</w:t>
       </w:r>
@@ -20834,7 +20802,6 @@
           <w:rFonts w:ascii="Courier New" w:hAnsi="Courier New" w:cs="Courier New"/>
           <w:sz w:val="20"/>
           <w:szCs w:val="20"/>
-          <w:lang w:val="fr-FR"/>
         </w:rPr>
         <w:t>:</w:t>
       </w:r>
@@ -20845,7 +20812,6 @@
           <w:rFonts w:ascii="Courier New" w:hAnsi="Courier New" w:cs="Courier New"/>
           <w:sz w:val="20"/>
           <w:szCs w:val="20"/>
-          <w:lang w:val="fr-FR"/>
         </w:rPr>
       </w:pPr>
       <w:r>
@@ -20853,10 +20819,19 @@
           <w:rFonts w:ascii="Courier New" w:hAnsi="Courier New" w:cs="Courier New"/>
           <w:sz w:val="20"/>
           <w:szCs w:val="20"/>
-          <w:lang w:val="fr-FR"/>
-        </w:rPr>
-        <w:t xml:space="preserve">  T = 8760 ;</w:t>
-      </w:r>
+        </w:rPr>
+        <w:t xml:space="preserve">  T = </w:t>
+      </w:r>
+      <w:proofErr w:type="gramStart"/>
+      <w:r>
+        <w:rPr>
+          <w:rFonts w:ascii="Courier New" w:hAnsi="Courier New" w:cs="Courier New"/>
+          <w:sz w:val="20"/>
+          <w:szCs w:val="20"/>
+        </w:rPr>
+        <w:t>8760 ;</w:t>
+      </w:r>
+      <w:proofErr w:type="gramEnd"/>
     </w:p>
     <w:p>
       <w:pPr>
@@ -39120,10 +39095,10 @@
                 <w:position w:val="-34"/>
               </w:rPr>
               <w:object w:dxaOrig="5814" w:dyaOrig="944">
-                <v:shape id="_x0000_i1050" type="#_x0000_t75" style="width:319.5pt;height:48.75pt" o:ole="">
+                <v:shape id="_x0000_i1050" type="#_x0000_t75" style="width:319.25pt;height:48.9pt" o:ole="">
                   <v:imagedata r:id="rId78" o:title=""/>
                 </v:shape>
-                <o:OLEObject Type="Embed" ProgID="Equation.3" ShapeID="_x0000_i1050" DrawAspect="Content" ObjectID="_1452669287" r:id="rId79"/>
+                <o:OLEObject Type="Embed" ProgID="Equation.3" ShapeID="_x0000_i1050" DrawAspect="Content" ObjectID="_1453042139" r:id="rId79"/>
               </w:object>
             </w:r>
           </w:p>
@@ -52585,6 +52560,7 @@
     <w:r>
       <w:rPr>
         <w:rStyle w:val="PageNumber"/>
+        <w:noProof/>
       </w:rPr>
       <w:t>11</w:t>
     </w:r>

</xml_diff>

<commit_message>
Updated NO2 Nnp value in user's guide and goals and criteria
</commit_message>
<xml_diff>
--- a/help/DELTA_UserGuide_V3_6.docx
+++ b/help/DELTA_UserGuide_V3_6.docx
@@ -402,7 +402,7 @@
           <w:color w:val="auto"/>
           <w:lang w:val="en-GB"/>
         </w:rPr>
-        <w:t>10 February 2014</w:t>
+        <w:t>18 April 2014</w:t>
       </w:r>
       <w:r>
         <w:rPr>
@@ -7391,27 +7391,14 @@
       <w:r>
         <w:t xml:space="preserve">Figure </w:t>
       </w:r>
-      <w:r>
-        <w:fldChar w:fldCharType="begin"/>
-      </w:r>
-      <w:r>
-        <w:instrText xml:space="preserve"> SEQ Figure \* ARABIC </w:instrText>
-      </w:r>
-      <w:r>
-        <w:fldChar w:fldCharType="separate"/>
-      </w:r>
-      <w:r>
-        <w:rPr>
-          <w:noProof/>
-        </w:rPr>
-        <w:t>1</w:t>
-      </w:r>
-      <w:r>
-        <w:rPr>
-          <w:noProof/>
-        </w:rPr>
-        <w:fldChar w:fldCharType="end"/>
-      </w:r>
+      <w:fldSimple w:instr=" SEQ Figure \* ARABIC ">
+        <w:r>
+          <w:rPr>
+            <w:noProof/>
+          </w:rPr>
+          <w:t>1</w:t>
+        </w:r>
+      </w:fldSimple>
       <w:bookmarkEnd w:id="12"/>
       <w:r>
         <w:t>.</w:t>
@@ -8212,10 +8199,10 @@
                   <v:path o:extrusionok="f" gradientshapeok="t" o:connecttype="rect"/>
                   <o:lock v:ext="edit" aspectratio="t"/>
                 </v:shapetype>
-                <v:shape id="_x0000_i1025" type="#_x0000_t75" style="width:95.75pt;height:18.35pt" o:ole="">
+                <v:shape id="_x0000_i1025" type="#_x0000_t75" style="width:96pt;height:18pt" o:ole="">
                   <v:imagedata r:id="rId9" o:title=""/>
                 </v:shape>
-                <o:OLEObject Type="Embed" ProgID="Equation.3" ShapeID="_x0000_i1025" DrawAspect="Content" ObjectID="_1453551623" r:id="rId10"/>
+                <o:OLEObject Type="Embed" ProgID="Equation.3" ShapeID="_x0000_i1025" DrawAspect="Content" ObjectID="_1459344147" r:id="rId10"/>
               </w:object>
             </w:r>
           </w:p>
@@ -8306,10 +8293,10 @@
                 <w:lang w:val="en-GB"/>
               </w:rPr>
               <w:object w:dxaOrig="2260" w:dyaOrig="680">
-                <v:shape id="_x0000_i1026" type="#_x0000_t75" style="width:112.1pt;height:32.6pt" o:ole="">
+                <v:shape id="_x0000_i1026" type="#_x0000_t75" style="width:111.75pt;height:32.25pt" o:ole="">
                   <v:imagedata r:id="rId11" o:title=""/>
                 </v:shape>
-                <o:OLEObject Type="Embed" ProgID="Equation.3" ShapeID="_x0000_i1026" DrawAspect="Content" ObjectID="_1453551624" r:id="rId12"/>
+                <o:OLEObject Type="Embed" ProgID="Equation.3" ShapeID="_x0000_i1026" DrawAspect="Content" ObjectID="_1459344148" r:id="rId12"/>
               </w:object>
             </w:r>
           </w:p>
@@ -8364,10 +8351,10 @@
                 <w:lang w:val="en-GB"/>
               </w:rPr>
               <w:object w:dxaOrig="4840" w:dyaOrig="680">
-                <v:shape id="_x0000_i1027" type="#_x0000_t75" style="width:239.1pt;height:32.6pt" o:ole="">
+                <v:shape id="_x0000_i1027" type="#_x0000_t75" style="width:239.25pt;height:32.25pt" o:ole="">
                   <v:imagedata r:id="rId13" o:title=""/>
                 </v:shape>
-                <o:OLEObject Type="Embed" ProgID="Equation.3" ShapeID="_x0000_i1027" DrawAspect="Content" ObjectID="_1453551625" r:id="rId14"/>
+                <o:OLEObject Type="Embed" ProgID="Equation.3" ShapeID="_x0000_i1027" DrawAspect="Content" ObjectID="_1459344149" r:id="rId14"/>
               </w:object>
             </w:r>
           </w:p>
@@ -8422,10 +8409,10 @@
                 <w:lang w:val="en-GB"/>
               </w:rPr>
               <w:object w:dxaOrig="3240" w:dyaOrig="680">
-                <v:shape id="_x0000_i1028" type="#_x0000_t75" style="width:162.35pt;height:32.6pt" o:ole="">
+                <v:shape id="_x0000_i1028" type="#_x0000_t75" style="width:162pt;height:32.25pt" o:ole="">
                   <v:imagedata r:id="rId15" o:title=""/>
                 </v:shape>
-                <o:OLEObject Type="Embed" ProgID="Equation.3" ShapeID="_x0000_i1028" DrawAspect="Content" ObjectID="_1453551626" r:id="rId16"/>
+                <o:OLEObject Type="Embed" ProgID="Equation.3" ShapeID="_x0000_i1028" DrawAspect="Content" ObjectID="_1459344150" r:id="rId16"/>
               </w:object>
             </w:r>
           </w:p>
@@ -8481,10 +8468,10 @@
                 <w:lang w:val="en-GB"/>
               </w:rPr>
               <w:object w:dxaOrig="2460" w:dyaOrig="360">
-                <v:shape id="_x0000_i1029" type="#_x0000_t75" style="width:124.3pt;height:18.35pt" o:ole="">
+                <v:shape id="_x0000_i1029" type="#_x0000_t75" style="width:124.5pt;height:18pt" o:ole="">
                   <v:imagedata r:id="rId17" o:title=""/>
                 </v:shape>
-                <o:OLEObject Type="Embed" ProgID="Equation.3" ShapeID="_x0000_i1029" DrawAspect="Content" ObjectID="_1453551627" r:id="rId18"/>
+                <o:OLEObject Type="Embed" ProgID="Equation.3" ShapeID="_x0000_i1029" DrawAspect="Content" ObjectID="_1459344151" r:id="rId18"/>
               </w:object>
             </w:r>
           </w:p>
@@ -8645,10 +8632,10 @@
                 <w:lang w:val="en-GB"/>
               </w:rPr>
               <w:object w:dxaOrig="4060" w:dyaOrig="940">
-                <v:shape id="_x0000_i1030" type="#_x0000_t75" style="width:201.05pt;height:45.5pt" o:ole="">
+                <v:shape id="_x0000_i1030" type="#_x0000_t75" style="width:201pt;height:45.75pt" o:ole="">
                   <v:imagedata r:id="rId19" o:title=""/>
                 </v:shape>
-                <o:OLEObject Type="Embed" ProgID="Equation.3" ShapeID="_x0000_i1030" DrawAspect="Content" ObjectID="_1453551628" r:id="rId20"/>
+                <o:OLEObject Type="Embed" ProgID="Equation.3" ShapeID="_x0000_i1030" DrawAspect="Content" ObjectID="_1459344152" r:id="rId20"/>
               </w:object>
             </w:r>
           </w:p>
@@ -9040,10 +9027,10 @@
           <w:lang w:val="en-GB"/>
         </w:rPr>
         <w:object w:dxaOrig="1880" w:dyaOrig="700">
-          <v:shape id="_x0000_i1031" type="#_x0000_t75" style="width:91.7pt;height:34.65pt" o:ole="">
+          <v:shape id="_x0000_i1031" type="#_x0000_t75" style="width:91.5pt;height:34.5pt" o:ole="">
             <v:imagedata r:id="rId21" o:title=""/>
           </v:shape>
-          <o:OLEObject Type="Embed" ProgID="Equation.3" ShapeID="_x0000_i1031" DrawAspect="Content" ObjectID="_1453551629" r:id="rId22"/>
+          <o:OLEObject Type="Embed" ProgID="Equation.3" ShapeID="_x0000_i1031" DrawAspect="Content" ObjectID="_1459344153" r:id="rId22"/>
         </w:object>
       </w:r>
     </w:p>
@@ -9121,10 +9108,10 @@
           <w:position w:val="-30"/>
         </w:rPr>
         <w:object w:dxaOrig="6039" w:dyaOrig="740">
-          <v:shape id="_x0000_i1032" type="#_x0000_t75" style="width:350.5pt;height:43.45pt" o:ole="">
+          <v:shape id="_x0000_i1032" type="#_x0000_t75" style="width:350.25pt;height:43.5pt" o:ole="">
             <v:imagedata r:id="rId23" o:title=""/>
           </v:shape>
-          <o:OLEObject Type="Embed" ProgID="Equation.3" ShapeID="_x0000_i1032" DrawAspect="Content" ObjectID="_1453551630" r:id="rId24"/>
+          <o:OLEObject Type="Embed" ProgID="Equation.3" ShapeID="_x0000_i1032" DrawAspect="Content" ObjectID="_1459344154" r:id="rId24"/>
         </w:object>
       </w:r>
     </w:p>
@@ -9258,10 +9245,10 @@
                 <w:position w:val="-24"/>
               </w:rPr>
               <w:object w:dxaOrig="1719" w:dyaOrig="620">
-                <v:shape id="_x0000_i1033" type="#_x0000_t75" style="width:84.9pt;height:30.55pt" o:ole="">
+                <v:shape id="_x0000_i1033" type="#_x0000_t75" style="width:84.75pt;height:30.75pt" o:ole="">
                   <v:imagedata r:id="rId25" o:title=""/>
                 </v:shape>
-                <o:OLEObject Type="Embed" ProgID="Equation.3" ShapeID="_x0000_i1033" DrawAspect="Content" ObjectID="_1453551631" r:id="rId26"/>
+                <o:OLEObject Type="Embed" ProgID="Equation.3" ShapeID="_x0000_i1033" DrawAspect="Content" ObjectID="_1459344155" r:id="rId26"/>
               </w:object>
             </w:r>
           </w:p>
@@ -9308,10 +9295,10 @@
                 <w:position w:val="-32"/>
               </w:rPr>
               <w:object w:dxaOrig="1880" w:dyaOrig="800">
-                <v:shape id="_x0000_i1034" type="#_x0000_t75" style="width:93.75pt;height:40.1pt" o:ole="">
+                <v:shape id="_x0000_i1034" type="#_x0000_t75" style="width:93.75pt;height:39.75pt" o:ole="">
                   <v:imagedata r:id="rId27" o:title=""/>
                 </v:shape>
-                <o:OLEObject Type="Embed" ProgID="Equation.3" ShapeID="_x0000_i1034" DrawAspect="Content" ObjectID="_1453551632" r:id="rId28"/>
+                <o:OLEObject Type="Embed" ProgID="Equation.3" ShapeID="_x0000_i1034" DrawAspect="Content" ObjectID="_1459344156" r:id="rId28"/>
               </w:object>
             </w:r>
           </w:p>
@@ -9364,10 +9351,10 @@
                 <w:position w:val="-30"/>
               </w:rPr>
               <w:object w:dxaOrig="1860" w:dyaOrig="680">
-                <v:shape id="_x0000_i1035" type="#_x0000_t75" style="width:93.05pt;height:33.3pt" o:ole="">
+                <v:shape id="_x0000_i1035" type="#_x0000_t75" style="width:93pt;height:33pt" o:ole="">
                   <v:imagedata r:id="rId29" o:title=""/>
                 </v:shape>
-                <o:OLEObject Type="Embed" ProgID="Equation.3" ShapeID="_x0000_i1035" DrawAspect="Content" ObjectID="_1453551633" r:id="rId30"/>
+                <o:OLEObject Type="Embed" ProgID="Equation.3" ShapeID="_x0000_i1035" DrawAspect="Content" ObjectID="_1459344157" r:id="rId30"/>
               </w:object>
             </w:r>
           </w:p>
@@ -9559,10 +9546,10 @@
                 <w:position w:val="-30"/>
               </w:rPr>
               <w:object w:dxaOrig="1180" w:dyaOrig="780">
-                <v:shape id="_x0000_i1036" type="#_x0000_t75" style="width:58.4pt;height:38.05pt" o:ole="">
+                <v:shape id="_x0000_i1036" type="#_x0000_t75" style="width:58.5pt;height:38.25pt" o:ole="">
                   <v:imagedata r:id="rId31" o:title=""/>
                 </v:shape>
-                <o:OLEObject Type="Embed" ProgID="Equation.3" ShapeID="_x0000_i1036" DrawAspect="Content" ObjectID="_1453551634" r:id="rId32"/>
+                <o:OLEObject Type="Embed" ProgID="Equation.3" ShapeID="_x0000_i1036" DrawAspect="Content" ObjectID="_1459344158" r:id="rId32"/>
               </w:object>
             </w:r>
           </w:p>
@@ -9615,10 +9602,10 @@
                 <w:position w:val="-32"/>
               </w:rPr>
               <w:object w:dxaOrig="1440" w:dyaOrig="740">
-                <v:shape id="_x0000_i1037" type="#_x0000_t75" style="width:1in;height:36.7pt" o:ole="">
+                <v:shape id="_x0000_i1037" type="#_x0000_t75" style="width:1in;height:36.75pt" o:ole="">
                   <v:imagedata r:id="rId33" o:title=""/>
                 </v:shape>
-                <o:OLEObject Type="Embed" ProgID="Equation.3" ShapeID="_x0000_i1037" DrawAspect="Content" ObjectID="_1453551635" r:id="rId34"/>
+                <o:OLEObject Type="Embed" ProgID="Equation.3" ShapeID="_x0000_i1037" DrawAspect="Content" ObjectID="_1459344159" r:id="rId34"/>
               </w:object>
             </w:r>
           </w:p>
@@ -9671,10 +9658,10 @@
                 <w:position w:val="-30"/>
               </w:rPr>
               <w:object w:dxaOrig="1340" w:dyaOrig="720">
-                <v:shape id="_x0000_i1038" type="#_x0000_t75" style="width:66.55pt;height:36pt" o:ole="">
+                <v:shape id="_x0000_i1038" type="#_x0000_t75" style="width:66.75pt;height:36pt" o:ole="">
                   <v:imagedata r:id="rId35" o:title=""/>
                 </v:shape>
-                <o:OLEObject Type="Embed" ProgID="Equation.3" ShapeID="_x0000_i1038" DrawAspect="Content" ObjectID="_1453551636" r:id="rId36"/>
+                <o:OLEObject Type="Embed" ProgID="Equation.3" ShapeID="_x0000_i1038" DrawAspect="Content" ObjectID="_1459344160" r:id="rId36"/>
               </w:object>
             </w:r>
           </w:p>
@@ -9945,10 +9932,10 @@
                 <w:szCs w:val="22"/>
               </w:rPr>
               <w:object w:dxaOrig="1420" w:dyaOrig="740">
-                <v:shape id="_x0000_i1039" type="#_x0000_t75" style="width:55.7pt;height:28.55pt" o:ole="">
+                <v:shape id="_x0000_i1039" type="#_x0000_t75" style="width:55.5pt;height:28.5pt" o:ole="">
                   <v:imagedata r:id="rId37" o:title=""/>
                 </v:shape>
-                <o:OLEObject Type="Embed" ProgID="Equation.3" ShapeID="_x0000_i1039" DrawAspect="Content" ObjectID="_1453551637" r:id="rId38"/>
+                <o:OLEObject Type="Embed" ProgID="Equation.3" ShapeID="_x0000_i1039" DrawAspect="Content" ObjectID="_1459344161" r:id="rId38"/>
               </w:object>
             </w:r>
           </w:p>
@@ -9967,10 +9954,10 @@
                 <w:position w:val="-32"/>
               </w:rPr>
               <w:object w:dxaOrig="1520" w:dyaOrig="760">
-                <v:shape id="_x0000_i1040" type="#_x0000_t75" style="width:63.15pt;height:31.25pt" o:ole="">
+                <v:shape id="_x0000_i1040" type="#_x0000_t75" style="width:63pt;height:31.5pt" o:ole="">
                   <v:imagedata r:id="rId39" o:title=""/>
                 </v:shape>
-                <o:OLEObject Type="Embed" ProgID="Equation.3" ShapeID="_x0000_i1040" DrawAspect="Content" ObjectID="_1453551638" r:id="rId40"/>
+                <o:OLEObject Type="Embed" ProgID="Equation.3" ShapeID="_x0000_i1040" DrawAspect="Content" ObjectID="_1459344162" r:id="rId40"/>
               </w:object>
             </w:r>
           </w:p>
@@ -9989,10 +9976,10 @@
                 <w:position w:val="-32"/>
               </w:rPr>
               <w:object w:dxaOrig="1780" w:dyaOrig="700">
-                <v:shape id="_x0000_i1041" type="#_x0000_t75" style="width:73.35pt;height:29.9pt" o:ole="">
+                <v:shape id="_x0000_i1041" type="#_x0000_t75" style="width:73.5pt;height:30pt" o:ole="">
                   <v:imagedata r:id="rId41" o:title=""/>
                 </v:shape>
-                <o:OLEObject Type="Embed" ProgID="Equation.3" ShapeID="_x0000_i1041" DrawAspect="Content" ObjectID="_1453551639" r:id="rId42"/>
+                <o:OLEObject Type="Embed" ProgID="Equation.3" ShapeID="_x0000_i1041" DrawAspect="Content" ObjectID="_1459344163" r:id="rId42"/>
               </w:object>
             </w:r>
           </w:p>
@@ -10055,10 +10042,10 @@
                 <w:position w:val="-32"/>
               </w:rPr>
               <w:object w:dxaOrig="1960" w:dyaOrig="740">
-                <v:shape id="_x0000_i1042" type="#_x0000_t75" style="width:84.25pt;height:31.25pt" o:ole="">
+                <v:shape id="_x0000_i1042" type="#_x0000_t75" style="width:84pt;height:31.5pt" o:ole="">
                   <v:imagedata r:id="rId43" o:title=""/>
                 </v:shape>
-                <o:OLEObject Type="Embed" ProgID="Equation.3" ShapeID="_x0000_i1042" DrawAspect="Content" ObjectID="_1453551640" r:id="rId44"/>
+                <o:OLEObject Type="Embed" ProgID="Equation.3" ShapeID="_x0000_i1042" DrawAspect="Content" ObjectID="_1459344164" r:id="rId44"/>
               </w:object>
             </w:r>
           </w:p>
@@ -10077,10 +10064,10 @@
                 <w:position w:val="-32"/>
               </w:rPr>
               <w:object w:dxaOrig="2060" w:dyaOrig="760">
-                <v:shape id="_x0000_i1043" type="#_x0000_t75" style="width:91.7pt;height:33.3pt" o:ole="">
+                <v:shape id="_x0000_i1043" type="#_x0000_t75" style="width:91.5pt;height:33pt" o:ole="">
                   <v:imagedata r:id="rId45" o:title=""/>
                 </v:shape>
-                <o:OLEObject Type="Embed" ProgID="Equation.3" ShapeID="_x0000_i1043" DrawAspect="Content" ObjectID="_1453551641" r:id="rId46"/>
+                <o:OLEObject Type="Embed" ProgID="Equation.3" ShapeID="_x0000_i1043" DrawAspect="Content" ObjectID="_1459344165" r:id="rId46"/>
               </w:object>
             </w:r>
           </w:p>
@@ -10099,10 +10086,10 @@
                 <w:position w:val="-32"/>
               </w:rPr>
               <w:object w:dxaOrig="2320" w:dyaOrig="700">
-                <v:shape id="_x0000_i1044" type="#_x0000_t75" style="width:104.6pt;height:31.25pt" o:ole="">
+                <v:shape id="_x0000_i1044" type="#_x0000_t75" style="width:105pt;height:31.5pt" o:ole="">
                   <v:imagedata r:id="rId47" o:title=""/>
                 </v:shape>
-                <o:OLEObject Type="Embed" ProgID="Equation.3" ShapeID="_x0000_i1044" DrawAspect="Content" ObjectID="_1453551642" r:id="rId48"/>
+                <o:OLEObject Type="Embed" ProgID="Equation.3" ShapeID="_x0000_i1044" DrawAspect="Content" ObjectID="_1459344166" r:id="rId48"/>
               </w:object>
             </w:r>
           </w:p>
@@ -10162,10 +10149,10 @@
                 <w:position w:val="-32"/>
               </w:rPr>
               <w:object w:dxaOrig="1359" w:dyaOrig="740">
-                <v:shape id="_x0000_i1045" type="#_x0000_t75" style="width:61.8pt;height:33.3pt" o:ole="">
+                <v:shape id="_x0000_i1045" type="#_x0000_t75" style="width:61.5pt;height:33pt" o:ole="">
                   <v:imagedata r:id="rId49" o:title=""/>
                 </v:shape>
-                <o:OLEObject Type="Embed" ProgID="Equation.3" ShapeID="_x0000_i1045" DrawAspect="Content" ObjectID="_1453551643" r:id="rId50"/>
+                <o:OLEObject Type="Embed" ProgID="Equation.3" ShapeID="_x0000_i1045" DrawAspect="Content" ObjectID="_1459344167" r:id="rId50"/>
               </w:object>
             </w:r>
           </w:p>
@@ -10184,10 +10171,10 @@
                 <w:position w:val="-32"/>
               </w:rPr>
               <w:object w:dxaOrig="1520" w:dyaOrig="760">
-                <v:shape id="_x0000_i1046" type="#_x0000_t75" style="width:63.15pt;height:31.25pt" o:ole="">
+                <v:shape id="_x0000_i1046" type="#_x0000_t75" style="width:63pt;height:31.5pt" o:ole="">
                   <v:imagedata r:id="rId51" o:title=""/>
                 </v:shape>
-                <o:OLEObject Type="Embed" ProgID="Equation.3" ShapeID="_x0000_i1046" DrawAspect="Content" ObjectID="_1453551644" r:id="rId52"/>
+                <o:OLEObject Type="Embed" ProgID="Equation.3" ShapeID="_x0000_i1046" DrawAspect="Content" ObjectID="_1459344168" r:id="rId52"/>
               </w:object>
             </w:r>
           </w:p>
@@ -10206,10 +10193,10 @@
                 <w:position w:val="-32"/>
               </w:rPr>
               <w:object w:dxaOrig="1780" w:dyaOrig="700">
-                <v:shape id="_x0000_i1047" type="#_x0000_t75" style="width:77.45pt;height:31.25pt" o:ole="">
+                <v:shape id="_x0000_i1047" type="#_x0000_t75" style="width:77.25pt;height:31.5pt" o:ole="">
                   <v:imagedata r:id="rId53" o:title=""/>
                 </v:shape>
-                <o:OLEObject Type="Embed" ProgID="Equation.3" ShapeID="_x0000_i1047" DrawAspect="Content" ObjectID="_1453551645" r:id="rId54"/>
+                <o:OLEObject Type="Embed" ProgID="Equation.3" ShapeID="_x0000_i1047" DrawAspect="Content" ObjectID="_1459344169" r:id="rId54"/>
               </w:object>
             </w:r>
           </w:p>
@@ -10342,8 +10329,8 @@
           <w:lang w:val="en-GB"/>
         </w:rPr>
       </w:pPr>
-      <w:bookmarkStart w:id="178" w:name="_Ref341164944"/>
-      <w:bookmarkStart w:id="179" w:name="_Toc379809662"/>
+      <w:bookmarkStart w:id="178" w:name="_Toc379809662"/>
+      <w:bookmarkStart w:id="179" w:name="_Ref341164944"/>
       <w:r>
         <w:rPr>
           <w:rFonts w:ascii="Times New Roman" w:hAnsi="Times New Roman"/>
@@ -10353,7 +10340,7 @@
         <w:lastRenderedPageBreak/>
         <w:t>An expression for the measurement uncertainty</w:t>
       </w:r>
-      <w:bookmarkEnd w:id="179"/>
+      <w:bookmarkEnd w:id="178"/>
     </w:p>
     <w:p>
       <w:pPr>
@@ -10394,10 +10381,10 @@
           <w:lang w:val="fr-FR"/>
         </w:rPr>
         <w:object w:dxaOrig="4180" w:dyaOrig="499">
-          <v:shape id="_x0000_i1048" type="#_x0000_t75" style="width:271.7pt;height:33.3pt" o:ole="">
+          <v:shape id="_x0000_i1048" type="#_x0000_t75" style="width:271.5pt;height:33pt" o:ole="">
             <v:imagedata r:id="rId55" o:title=""/>
           </v:shape>
-          <o:OLEObject Type="Embed" ProgID="Equation.3" ShapeID="_x0000_i1048" DrawAspect="Content" ObjectID="_1453551646" r:id="rId56"/>
+          <o:OLEObject Type="Embed" ProgID="Equation.3" ShapeID="_x0000_i1048" DrawAspect="Content" ObjectID="_1459344170" r:id="rId56"/>
         </w:object>
       </w:r>
     </w:p>
@@ -10913,10 +10900,10 @@
           <w:lang w:val="fr-FR"/>
         </w:rPr>
         <w:object w:dxaOrig="4060" w:dyaOrig="800">
-          <v:shape id="_x0000_i1049" type="#_x0000_t75" style="width:233pt;height:48.25pt" o:ole="">
+          <v:shape id="_x0000_i1049" type="#_x0000_t75" style="width:233.25pt;height:48pt" o:ole="">
             <v:imagedata r:id="rId57" o:title=""/>
           </v:shape>
-          <o:OLEObject Type="Embed" ProgID="Equation.3" ShapeID="_x0000_i1049" DrawAspect="Content" ObjectID="_1453551647" r:id="rId58"/>
+          <o:OLEObject Type="Embed" ProgID="Equation.3" ShapeID="_x0000_i1049" DrawAspect="Content" ObjectID="_1459344171" r:id="rId58"/>
         </w:object>
       </w:r>
     </w:p>
@@ -10952,19 +10939,11 @@
         </w:rPr>
         <w:t xml:space="preserve"> </w:t>
       </w:r>
-      <w:proofErr w:type="spellStart"/>
-      <w:r>
-        <w:rPr>
-          <w:lang w:val="en-GB"/>
-        </w:rPr>
-        <w:t>Np</w:t>
-      </w:r>
-      <w:proofErr w:type="spellEnd"/>
-      <w:r>
-        <w:rPr>
-          <w:lang w:val="en-GB"/>
-        </w:rPr>
-        <w:t xml:space="preserve"> and </w:t>
+      <w:r>
+        <w:rPr>
+          <w:lang w:val="en-GB"/>
+        </w:rPr>
+        <w:t xml:space="preserve">Np and </w:t>
       </w:r>
       <w:proofErr w:type="spellStart"/>
       <w:r>
@@ -11275,14 +11254,12 @@
                 <w:lang w:val="en-GB"/>
               </w:rPr>
             </w:pPr>
-            <w:proofErr w:type="spellStart"/>
             <w:r>
               <w:rPr>
                 <w:lang w:val="en-GB"/>
               </w:rPr>
               <w:t>Np</w:t>
             </w:r>
-            <w:proofErr w:type="spellEnd"/>
           </w:p>
         </w:tc>
         <w:tc>
@@ -12392,7 +12369,6 @@
                 <w:lang w:val="en-GB"/>
               </w:rPr>
             </w:pPr>
-            <w:proofErr w:type="spellStart"/>
             <w:r>
               <w:rPr>
                 <w:lang w:val="en-GB"/>
@@ -12405,7 +12381,6 @@
               </w:rPr>
               <w:t>p</w:t>
             </w:r>
-            <w:proofErr w:type="spellEnd"/>
           </w:p>
         </w:tc>
         <w:tc>
@@ -12489,6 +12464,12 @@
               </w:rPr>
               <w:t>5</w:t>
             </w:r>
+            <w:r>
+              <w:rPr>
+                <w:lang w:val="en-GB"/>
+              </w:rPr>
+              <w:t>.2</w:t>
+            </w:r>
           </w:p>
         </w:tc>
         <w:tc>
@@ -12506,7 +12487,7 @@
               <w:rPr>
                 <w:lang w:val="en-GB"/>
               </w:rPr>
-              <w:t>12</w:t>
+              <w:t>5.5</w:t>
             </w:r>
           </w:p>
         </w:tc>
@@ -12699,6 +12680,15 @@
           <w:lang w:val="en-GB"/>
         </w:rPr>
       </w:pPr>
+    </w:p>
+    <w:p>
+      <w:pPr>
+        <w:jc w:val="center"/>
+        <w:rPr>
+          <w:u w:val="single"/>
+          <w:lang w:val="en-GB"/>
+        </w:rPr>
+      </w:pPr>
       <w:r>
         <w:rPr>
           <w:noProof/>
@@ -12706,10 +12696,10 @@
         </w:rPr>
         <w:lastRenderedPageBreak/>
         <w:drawing>
-          <wp:inline distT="0" distB="0" distL="0" distR="0">
-            <wp:extent cx="5115560" cy="3545205"/>
-            <wp:effectExtent l="0" t="0" r="8890" b="0"/>
-            <wp:docPr id="31" name="Picture 8"/>
+          <wp:inline distT="0" distB="0" distL="0" distR="0" wp14:anchorId="41D6F6E2">
+            <wp:extent cx="4373593" cy="3029870"/>
+            <wp:effectExtent l="0" t="0" r="8255" b="0"/>
+            <wp:docPr id="4" name="Picture 4"/>
             <wp:cNvGraphicFramePr>
               <a:graphicFrameLocks xmlns:a="http://schemas.openxmlformats.org/drawingml/2006/main" noChangeAspect="1"/>
             </wp:cNvGraphicFramePr>
@@ -12717,7 +12707,7 @@
               <a:graphicData uri="http://schemas.openxmlformats.org/drawingml/2006/picture">
                 <pic:pic xmlns:pic="http://schemas.openxmlformats.org/drawingml/2006/picture">
                   <pic:nvPicPr>
-                    <pic:cNvPr id="0" name="Picture 8"/>
+                    <pic:cNvPr id="0" name="Picture 28"/>
                     <pic:cNvPicPr>
                       <a:picLocks noChangeAspect="1" noChangeArrowheads="1"/>
                     </pic:cNvPicPr>
@@ -12738,15 +12728,12 @@
                   <pic:spPr bwMode="auto">
                     <a:xfrm>
                       <a:off x="0" y="0"/>
-                      <a:ext cx="5115560" cy="3545205"/>
+                      <a:ext cx="4373842" cy="3030042"/>
                     </a:xfrm>
                     <a:prstGeom prst="rect">
                       <a:avLst/>
                     </a:prstGeom>
                     <a:noFill/>
-                    <a:ln>
-                      <a:noFill/>
-                    </a:ln>
                   </pic:spPr>
                 </pic:pic>
               </a:graphicData>
@@ -12754,15 +12741,8 @@
           </wp:inline>
         </w:drawing>
       </w:r>
-    </w:p>
-    <w:p>
-      <w:pPr>
-        <w:jc w:val="center"/>
-        <w:rPr>
-          <w:u w:val="single"/>
-          <w:lang w:val="en-GB"/>
-        </w:rPr>
-      </w:pPr>
+      <w:bookmarkStart w:id="180" w:name="_GoBack"/>
+      <w:bookmarkEnd w:id="180"/>
     </w:p>
     <w:p>
       <w:pPr>
@@ -12821,7 +12801,7 @@
           <w:lang w:val="en-GB"/>
         </w:rPr>
       </w:pPr>
-      <w:bookmarkStart w:id="180" w:name="_Toc379809663"/>
+      <w:bookmarkStart w:id="181" w:name="_Toc379809663"/>
       <w:r>
         <w:rPr>
           <w:rFonts w:ascii="Times New Roman" w:hAnsi="Times New Roman"/>
@@ -12831,8 +12811,8 @@
         <w:t>The 90% principle</w:t>
       </w:r>
       <w:bookmarkEnd w:id="112"/>
-      <w:bookmarkEnd w:id="178"/>
-      <w:bookmarkEnd w:id="180"/>
+      <w:bookmarkEnd w:id="179"/>
+      <w:bookmarkEnd w:id="181"/>
     </w:p>
     <w:p>
       <w:pPr>
@@ -12919,18 +12899,18 @@
           <w:lang w:val="en-GB"/>
         </w:rPr>
       </w:pPr>
-      <w:bookmarkStart w:id="181" w:name="_Ref341164505"/>
-      <w:bookmarkStart w:id="182" w:name="_Ref341164664"/>
-      <w:bookmarkStart w:id="183" w:name="_Toc379809664"/>
+      <w:bookmarkStart w:id="182" w:name="_Ref341164505"/>
+      <w:bookmarkStart w:id="183" w:name="_Ref341164664"/>
+      <w:bookmarkStart w:id="184" w:name="_Toc379809664"/>
       <w:r>
         <w:rPr>
           <w:lang w:val="en-GB"/>
         </w:rPr>
         <w:t>Benchmarking report</w:t>
       </w:r>
-      <w:bookmarkEnd w:id="181"/>
       <w:bookmarkEnd w:id="182"/>
       <w:bookmarkEnd w:id="183"/>
+      <w:bookmarkEnd w:id="184"/>
     </w:p>
     <w:p>
       <w:pPr>
@@ -12970,34 +12950,33 @@
           <w:lang w:val="en-GB"/>
         </w:rPr>
       </w:pPr>
-      <w:bookmarkStart w:id="184" w:name="_Toc339200546"/>
-      <w:bookmarkStart w:id="185" w:name="_Toc339200681"/>
-      <w:bookmarkStart w:id="186" w:name="_Toc339200803"/>
-      <w:bookmarkStart w:id="187" w:name="_Toc339200957"/>
-      <w:bookmarkStart w:id="188" w:name="_Toc339201044"/>
-      <w:bookmarkStart w:id="189" w:name="_Toc339201105"/>
-      <w:bookmarkStart w:id="190" w:name="_Toc339201148"/>
-      <w:bookmarkStart w:id="191" w:name="_Toc339201356"/>
-      <w:bookmarkStart w:id="192" w:name="_Toc339201465"/>
-      <w:bookmarkStart w:id="193" w:name="_Toc339201548"/>
-      <w:bookmarkStart w:id="194" w:name="_Toc339300724"/>
-      <w:bookmarkStart w:id="195" w:name="_Toc339301741"/>
-      <w:bookmarkStart w:id="196" w:name="_Toc339302990"/>
-      <w:bookmarkStart w:id="197" w:name="_Toc339307726"/>
-      <w:bookmarkStart w:id="198" w:name="_Toc339311296"/>
-      <w:bookmarkStart w:id="199" w:name="_Toc339314954"/>
-      <w:bookmarkStart w:id="200" w:name="_Toc339315115"/>
-      <w:bookmarkStart w:id="201" w:name="_Toc339315239"/>
-      <w:bookmarkStart w:id="202" w:name="_Toc339610906"/>
-      <w:bookmarkStart w:id="203" w:name="_Toc339611431"/>
-      <w:bookmarkStart w:id="204" w:name="_Toc340147705"/>
-      <w:bookmarkStart w:id="205" w:name="_Toc340163121"/>
-      <w:bookmarkStart w:id="206" w:name="_Toc341429582"/>
-      <w:bookmarkStart w:id="207" w:name="_Toc342032161"/>
-      <w:bookmarkStart w:id="208" w:name="_Toc342032224"/>
-      <w:bookmarkStart w:id="209" w:name="_Toc372900675"/>
-      <w:bookmarkStart w:id="210" w:name="_Toc372901676"/>
-      <w:bookmarkEnd w:id="184"/>
+      <w:bookmarkStart w:id="185" w:name="_Toc339200546"/>
+      <w:bookmarkStart w:id="186" w:name="_Toc339200681"/>
+      <w:bookmarkStart w:id="187" w:name="_Toc339200803"/>
+      <w:bookmarkStart w:id="188" w:name="_Toc339200957"/>
+      <w:bookmarkStart w:id="189" w:name="_Toc339201044"/>
+      <w:bookmarkStart w:id="190" w:name="_Toc339201105"/>
+      <w:bookmarkStart w:id="191" w:name="_Toc339201148"/>
+      <w:bookmarkStart w:id="192" w:name="_Toc339201356"/>
+      <w:bookmarkStart w:id="193" w:name="_Toc339201465"/>
+      <w:bookmarkStart w:id="194" w:name="_Toc339201548"/>
+      <w:bookmarkStart w:id="195" w:name="_Toc339300724"/>
+      <w:bookmarkStart w:id="196" w:name="_Toc339301741"/>
+      <w:bookmarkStart w:id="197" w:name="_Toc339302990"/>
+      <w:bookmarkStart w:id="198" w:name="_Toc339307726"/>
+      <w:bookmarkStart w:id="199" w:name="_Toc339311296"/>
+      <w:bookmarkStart w:id="200" w:name="_Toc339314954"/>
+      <w:bookmarkStart w:id="201" w:name="_Toc339315115"/>
+      <w:bookmarkStart w:id="202" w:name="_Toc339315239"/>
+      <w:bookmarkStart w:id="203" w:name="_Toc339610906"/>
+      <w:bookmarkStart w:id="204" w:name="_Toc339611431"/>
+      <w:bookmarkStart w:id="205" w:name="_Toc340147705"/>
+      <w:bookmarkStart w:id="206" w:name="_Toc340163121"/>
+      <w:bookmarkStart w:id="207" w:name="_Toc341429582"/>
+      <w:bookmarkStart w:id="208" w:name="_Toc342032161"/>
+      <w:bookmarkStart w:id="209" w:name="_Toc342032224"/>
+      <w:bookmarkStart w:id="210" w:name="_Toc372900675"/>
+      <w:bookmarkStart w:id="211" w:name="_Toc372901676"/>
       <w:bookmarkEnd w:id="185"/>
       <w:bookmarkEnd w:id="186"/>
       <w:bookmarkEnd w:id="187"/>
@@ -13024,6 +13003,7 @@
       <w:bookmarkEnd w:id="208"/>
       <w:bookmarkEnd w:id="209"/>
       <w:bookmarkEnd w:id="210"/>
+      <w:bookmarkEnd w:id="211"/>
     </w:p>
     <w:p>
       <w:pPr>
@@ -13038,7 +13018,7 @@
           <w:lang w:val="en-GB"/>
         </w:rPr>
       </w:pPr>
-      <w:bookmarkStart w:id="211" w:name="_Toc379809665"/>
+      <w:bookmarkStart w:id="212" w:name="_Toc379809665"/>
       <w:r>
         <w:rPr>
           <w:rFonts w:ascii="Times New Roman" w:hAnsi="Times New Roman"/>
@@ -13055,7 +13035,7 @@
         </w:rPr>
         <w:t>y</w:t>
       </w:r>
-      <w:bookmarkEnd w:id="211"/>
+      <w:bookmarkEnd w:id="212"/>
     </w:p>
     <w:p>
       <w:pPr>
@@ -13110,7 +13090,6 @@
         <w:rPr>
           <w:lang w:val="en-GB"/>
         </w:rPr>
-        <w:lastRenderedPageBreak/>
         <w:t>MQO as described by Equation (1) is used as main indicator. In the normalised Target diagram, it represents the distance between the origin and a given station point. As mentioned above the performance criterion for the target indicator is set to unity regardless of spatial scale and pollutant and it is expected to be fulfilled by at least 90% of the available stations.</w:t>
       </w:r>
     </w:p>
@@ -13413,8 +13392,8 @@
         </w:rPr>
         <w:br w:type="page"/>
       </w:r>
-      <w:bookmarkStart w:id="212" w:name="_Ref284943671"/>
-      <w:bookmarkStart w:id="213" w:name="_Ref284943666"/>
+      <w:bookmarkStart w:id="213" w:name="_Ref284943671"/>
+      <w:bookmarkStart w:id="214" w:name="_Ref284943666"/>
     </w:p>
     <w:p>
       <w:r>
@@ -13482,32 +13461,19 @@
       <w:r>
         <w:t xml:space="preserve">Figure </w:t>
       </w:r>
-      <w:r>
-        <w:fldChar w:fldCharType="begin"/>
-      </w:r>
-      <w:r>
-        <w:instrText xml:space="preserve"> SEQ Figure \* ARABIC </w:instrText>
-      </w:r>
-      <w:r>
-        <w:fldChar w:fldCharType="separate"/>
-      </w:r>
-      <w:r>
-        <w:rPr>
-          <w:noProof/>
-        </w:rPr>
-        <w:t>2</w:t>
-      </w:r>
-      <w:r>
-        <w:rPr>
-          <w:noProof/>
-        </w:rPr>
-        <w:fldChar w:fldCharType="end"/>
-      </w:r>
-      <w:bookmarkEnd w:id="212"/>
+      <w:fldSimple w:instr=" SEQ Figure \* ARABIC ">
+        <w:r>
+          <w:rPr>
+            <w:noProof/>
+          </w:rPr>
+          <w:t>2</w:t>
+        </w:r>
+      </w:fldSimple>
+      <w:bookmarkEnd w:id="213"/>
       <w:r>
         <w:t>: Example of benchmarking performance summary report (here daily average PM10 concentration).</w:t>
       </w:r>
-      <w:bookmarkEnd w:id="213"/>
+      <w:bookmarkEnd w:id="214"/>
     </w:p>
     <w:p>
       <w:pPr>
@@ -13543,7 +13509,7 @@
           <w:lang w:val="en-GB"/>
         </w:rPr>
       </w:pPr>
-      <w:bookmarkStart w:id="214" w:name="_Toc379809666"/>
+      <w:bookmarkStart w:id="215" w:name="_Toc379809666"/>
       <w:r>
         <w:rPr>
           <w:rFonts w:ascii="Times New Roman" w:hAnsi="Times New Roman"/>
@@ -13561,7 +13527,7 @@
         </w:rPr>
         <w:t>y</w:t>
       </w:r>
-      <w:bookmarkEnd w:id="214"/>
+      <w:bookmarkEnd w:id="215"/>
     </w:p>
     <w:p>
       <w:pPr>
@@ -13739,7 +13705,7 @@
         </w:rPr>
         <w:t>Summary Report</w:t>
       </w:r>
-      <w:bookmarkStart w:id="215" w:name="_Ref284323618"/>
+      <w:bookmarkStart w:id="216" w:name="_Ref284323618"/>
       <w:bookmarkEnd w:id="5"/>
       <w:bookmarkEnd w:id="6"/>
       <w:bookmarkEnd w:id="7"/>
@@ -13952,10 +13918,10 @@
           <w:lang w:val="en-GB"/>
         </w:rPr>
       </w:pPr>
-      <w:bookmarkStart w:id="216" w:name="_Toc260223041"/>
-      <w:bookmarkStart w:id="217" w:name="_Ref260218530"/>
-      <w:bookmarkEnd w:id="215"/>
+      <w:bookmarkStart w:id="217" w:name="_Toc260223041"/>
+      <w:bookmarkStart w:id="218" w:name="_Ref260218530"/>
       <w:bookmarkEnd w:id="216"/>
+      <w:bookmarkEnd w:id="217"/>
     </w:p>
     <w:p>
       <w:pPr>
@@ -14033,12 +13999,12 @@
           <w:lang w:val="en-GB"/>
         </w:rPr>
       </w:pPr>
-      <w:bookmarkStart w:id="218" w:name="_Toc254183892"/>
-      <w:bookmarkStart w:id="219" w:name="_Toc254184052"/>
-      <w:bookmarkStart w:id="220" w:name="_Toc260399918"/>
-      <w:bookmarkStart w:id="221" w:name="_Toc284940312"/>
-      <w:bookmarkStart w:id="222" w:name="_Toc379809667"/>
-      <w:bookmarkEnd w:id="217"/>
+      <w:bookmarkStart w:id="219" w:name="_Toc254183892"/>
+      <w:bookmarkStart w:id="220" w:name="_Toc254184052"/>
+      <w:bookmarkStart w:id="221" w:name="_Toc260399918"/>
+      <w:bookmarkStart w:id="222" w:name="_Toc284940312"/>
+      <w:bookmarkStart w:id="223" w:name="_Toc379809667"/>
+      <w:bookmarkEnd w:id="218"/>
       <w:r>
         <w:rPr>
           <w:lang w:val="en-GB"/>
@@ -14046,11 +14012,11 @@
         <w:lastRenderedPageBreak/>
         <w:t>References</w:t>
       </w:r>
-      <w:bookmarkEnd w:id="218"/>
       <w:bookmarkEnd w:id="219"/>
       <w:bookmarkEnd w:id="220"/>
       <w:bookmarkEnd w:id="221"/>
       <w:bookmarkEnd w:id="222"/>
+      <w:bookmarkEnd w:id="223"/>
     </w:p>
     <w:p>
       <w:pPr>
@@ -15160,8 +15126,8 @@
         </w:rPr>
         <w:br w:type="page"/>
       </w:r>
-      <w:bookmarkStart w:id="223" w:name="_Toc254183893"/>
-      <w:bookmarkStart w:id="224" w:name="_Toc254184053"/>
+      <w:bookmarkStart w:id="224" w:name="_Toc254183893"/>
+      <w:bookmarkStart w:id="225" w:name="_Toc254184053"/>
     </w:p>
     <w:p>
       <w:pPr>
@@ -15260,10 +15226,10 @@
           <w:lang w:val="en-GB"/>
         </w:rPr>
       </w:pPr>
-      <w:bookmarkStart w:id="225" w:name="_Ref284330723"/>
-      <w:bookmarkStart w:id="226" w:name="_Ref284330786"/>
-      <w:bookmarkStart w:id="227" w:name="_Toc284940313"/>
-      <w:bookmarkStart w:id="228" w:name="_Toc379809668"/>
+      <w:bookmarkStart w:id="226" w:name="_Ref284330723"/>
+      <w:bookmarkStart w:id="227" w:name="_Ref284330786"/>
+      <w:bookmarkStart w:id="228" w:name="_Toc284940313"/>
+      <w:bookmarkStart w:id="229" w:name="_Toc379809668"/>
       <w:r>
         <w:rPr>
           <w:sz w:val="144"/>
@@ -15312,10 +15278,10 @@
         </w:rPr>
         <w:t>uide</w:t>
       </w:r>
-      <w:bookmarkEnd w:id="225"/>
       <w:bookmarkEnd w:id="226"/>
       <w:bookmarkEnd w:id="227"/>
       <w:bookmarkEnd w:id="228"/>
+      <w:bookmarkEnd w:id="229"/>
     </w:p>
     <w:p>
       <w:pPr>
@@ -15338,7 +15304,7 @@
           <w:lang w:val="en-GB"/>
         </w:rPr>
       </w:pPr>
-      <w:bookmarkStart w:id="229" w:name="_Toc284940314"/>
+      <w:bookmarkStart w:id="230" w:name="_Toc284940314"/>
       <w:r>
         <w:rPr>
           <w:rFonts w:ascii="Times New Roman" w:hAnsi="Times New Roman"/>
@@ -15346,7 +15312,7 @@
         </w:rPr>
         <w:br w:type="page"/>
       </w:r>
-      <w:bookmarkStart w:id="230" w:name="_Toc379809669"/>
+      <w:bookmarkStart w:id="231" w:name="_Toc379809669"/>
       <w:r>
         <w:rPr>
           <w:lang w:val="en-GB"/>
@@ -15354,8 +15320,8 @@
         <w:lastRenderedPageBreak/>
         <w:t>Installation and running steps</w:t>
       </w:r>
-      <w:bookmarkEnd w:id="229"/>
       <w:bookmarkEnd w:id="230"/>
+      <w:bookmarkEnd w:id="231"/>
     </w:p>
     <w:p>
       <w:pPr>
@@ -15735,21 +15701,7 @@
         <w:rPr>
           <w:rFonts w:ascii="Cambria" w:hAnsi="Cambria"/>
         </w:rPr>
-        <w:t xml:space="preserve"> files (i.e. the IDL </w:t>
-      </w:r>
-      <w:proofErr w:type="spellStart"/>
-      <w:r>
-        <w:rPr>
-          <w:rFonts w:ascii="Cambria" w:hAnsi="Cambria"/>
-        </w:rPr>
-        <w:t>executables</w:t>
-      </w:r>
-      <w:proofErr w:type="spellEnd"/>
-      <w:r>
-        <w:rPr>
-          <w:rFonts w:ascii="Cambria" w:hAnsi="Cambria"/>
-        </w:rPr>
-        <w:t xml:space="preserve">). </w:t>
+        <w:t xml:space="preserve"> files (i.e. the IDL executables). </w:t>
       </w:r>
     </w:p>
     <w:p>
@@ -15917,8 +15869,8 @@
         </w:rPr>
         <w:t xml:space="preserve">Since the program has to read-in the data, it will take some time before it pops up. </w:t>
       </w:r>
-      <w:bookmarkStart w:id="231" w:name="821"/>
-      <w:bookmarkEnd w:id="231"/>
+      <w:bookmarkStart w:id="232" w:name="821"/>
+      <w:bookmarkEnd w:id="232"/>
     </w:p>
     <w:p>
       <w:pPr>
@@ -15980,8 +15932,8 @@
           <w:lang w:val="en-GB"/>
         </w:rPr>
       </w:pPr>
-      <w:bookmarkStart w:id="232" w:name="_Toc284940315"/>
       <w:bookmarkStart w:id="233" w:name="_Toc379809670"/>
+      <w:bookmarkStart w:id="234" w:name="_Toc284940315"/>
       <w:r>
         <w:rPr>
           <w:lang w:val="en-GB"/>
@@ -16104,15 +16056,7 @@
         <w:t xml:space="preserve"> (one file for each monitoring station). </w:t>
       </w:r>
       <w:r>
-        <w:t>These files should be in .</w:t>
-      </w:r>
-      <w:proofErr w:type="spellStart"/>
-      <w:r>
-        <w:t>csv</w:t>
-      </w:r>
-      <w:proofErr w:type="spellEnd"/>
-      <w:r>
-        <w:t xml:space="preserve"> format and be placed in folder ...\data\monitoring</w:t>
+        <w:t>These files should be in .csv format and be placed in folder ...\data\monitoring</w:t>
       </w:r>
     </w:p>
     <w:p>
@@ -16147,15 +16091,18 @@
         <w:t xml:space="preserve"> format</w:t>
       </w:r>
       <w:r>
-        <w:t xml:space="preserve"> (except for yearly averaged modeled data where the choice exists between </w:t>
+        <w:t xml:space="preserve"> (except for yearly averaged modeled data where the choice exists between csv and </w:t>
       </w:r>
       <w:proofErr w:type="spellStart"/>
       <w:r>
-        <w:t>csv</w:t>
+        <w:t>cdf</w:t>
       </w:r>
       <w:proofErr w:type="spellEnd"/>
       <w:r>
-        <w:t xml:space="preserve"> and </w:t>
+        <w:t xml:space="preserve"> formats)</w:t>
+      </w:r>
+      <w:r>
+        <w:t>, and there should be one file for each model and year. Each .</w:t>
       </w:r>
       <w:proofErr w:type="spellStart"/>
       <w:r>
@@ -16163,10 +16110,7 @@
       </w:r>
       <w:proofErr w:type="spellEnd"/>
       <w:r>
-        <w:t xml:space="preserve"> formats)</w:t>
-      </w:r>
-      <w:r>
-        <w:t>, and there should be one file for each model and year. Each .</w:t>
+        <w:t xml:space="preserve"> file may contain model results for several locations (stations). The .</w:t>
       </w:r>
       <w:proofErr w:type="spellStart"/>
       <w:r>
@@ -16174,7 +16118,15 @@
       </w:r>
       <w:proofErr w:type="spellEnd"/>
       <w:r>
-        <w:t xml:space="preserve"> file may contain model results for several locations (stations). The .</w:t>
+        <w:t xml:space="preserve"> files should be placed in </w:t>
+      </w:r>
+      <w:proofErr w:type="gramStart"/>
+      <w:r>
+        <w:t>folder ...</w:t>
+      </w:r>
+      <w:proofErr w:type="gramEnd"/>
+      <w:r>
+        <w:t xml:space="preserve">\data\modeling. There is a utility to create such </w:t>
       </w:r>
       <w:proofErr w:type="spellStart"/>
       <w:r>
@@ -16182,31 +16134,7 @@
       </w:r>
       <w:proofErr w:type="spellEnd"/>
       <w:r>
-        <w:t xml:space="preserve"> files should be placed in </w:t>
-      </w:r>
-      <w:proofErr w:type="gramStart"/>
-      <w:r>
-        <w:t>folder ...</w:t>
-      </w:r>
-      <w:proofErr w:type="gramEnd"/>
-      <w:r>
-        <w:t xml:space="preserve">\data\modeling. There is a utility to create such </w:t>
-      </w:r>
-      <w:proofErr w:type="spellStart"/>
-      <w:r>
-        <w:t>cdf</w:t>
-      </w:r>
-      <w:proofErr w:type="spellEnd"/>
-      <w:r>
-        <w:t xml:space="preserve"> files from </w:t>
-      </w:r>
-      <w:proofErr w:type="spellStart"/>
-      <w:r>
-        <w:t>csv</w:t>
-      </w:r>
-      <w:proofErr w:type="spellEnd"/>
-      <w:r>
-        <w:t xml:space="preserve"> files</w:t>
+        <w:t xml:space="preserve"> files from csv files</w:t>
       </w:r>
       <w:r>
         <w:t xml:space="preserve"> (see Section 6.2)</w:t>
@@ -16231,14 +16159,14 @@
           <w:lang w:val="en-GB"/>
         </w:rPr>
       </w:pPr>
-      <w:bookmarkStart w:id="234" w:name="_Toc379809671"/>
+      <w:bookmarkStart w:id="235" w:name="_Toc379809671"/>
       <w:r>
         <w:rPr>
           <w:lang w:val="en-GB"/>
         </w:rPr>
         <w:t>Init.ini</w:t>
       </w:r>
-      <w:bookmarkEnd w:id="234"/>
+      <w:bookmarkEnd w:id="235"/>
     </w:p>
     <w:p>
       <w:pPr>
@@ -16501,18 +16429,18 @@
           <w:lang w:val="en-GB"/>
         </w:rPr>
       </w:pPr>
-      <w:bookmarkStart w:id="235" w:name="_Ref341968215"/>
-      <w:bookmarkStart w:id="236" w:name="_Ref341969374"/>
-      <w:bookmarkStart w:id="237" w:name="_Toc379809672"/>
+      <w:bookmarkStart w:id="236" w:name="_Ref341968215"/>
+      <w:bookmarkStart w:id="237" w:name="_Ref341969374"/>
+      <w:bookmarkStart w:id="238" w:name="_Toc379809672"/>
       <w:r>
         <w:rPr>
           <w:lang w:val="en-GB"/>
         </w:rPr>
         <w:t>Startup.ini</w:t>
       </w:r>
-      <w:bookmarkEnd w:id="235"/>
       <w:bookmarkEnd w:id="236"/>
       <w:bookmarkEnd w:id="237"/>
+      <w:bookmarkEnd w:id="238"/>
     </w:p>
     <w:p>
       <w:pPr>
@@ -18958,14 +18886,14 @@
         </w:rPr>
         <w:t xml:space="preserve"> </w:t>
       </w:r>
-      <w:bookmarkStart w:id="238" w:name="_Toc379809673"/>
+      <w:bookmarkStart w:id="239" w:name="_Toc379809673"/>
       <w:r>
         <w:rPr>
           <w:lang w:val="en-GB"/>
         </w:rPr>
         <w:t>Observation file</w:t>
       </w:r>
-      <w:bookmarkEnd w:id="238"/>
+      <w:bookmarkEnd w:id="239"/>
     </w:p>
     <w:p>
       <w:pPr>
@@ -18978,14 +18906,14 @@
           <w:lang w:val="en-GB"/>
         </w:rPr>
       </w:pPr>
-      <w:bookmarkStart w:id="239" w:name="_Toc379809674"/>
+      <w:bookmarkStart w:id="240" w:name="_Toc379809674"/>
       <w:r>
         <w:rPr>
           <w:lang w:val="en-GB"/>
         </w:rPr>
         <w:t>Hourly Frequency</w:t>
       </w:r>
-      <w:bookmarkEnd w:id="239"/>
+      <w:bookmarkEnd w:id="240"/>
     </w:p>
     <w:p>
       <w:pPr>
@@ -19064,15 +18992,7 @@
         <w:jc w:val="both"/>
       </w:pPr>
       <w:r>
-        <w:t>Each station must have an associated file (‘</w:t>
-      </w:r>
-      <w:proofErr w:type="spellStart"/>
-      <w:r>
-        <w:t>csv</w:t>
-      </w:r>
-      <w:proofErr w:type="spellEnd"/>
-      <w:r>
-        <w:t>’ type) containing the data, e.g. &lt;</w:t>
+        <w:t>Each station must have an associated file (‘csv’ type) containing the data, e.g. &lt;</w:t>
       </w:r>
       <w:r>
         <w:rPr>
@@ -19521,14 +19441,14 @@
           <w:lang w:val="en-GB"/>
         </w:rPr>
       </w:pPr>
-      <w:bookmarkStart w:id="240" w:name="_Toc379809675"/>
+      <w:bookmarkStart w:id="241" w:name="_Toc379809675"/>
       <w:r>
         <w:rPr>
           <w:lang w:val="en-GB"/>
         </w:rPr>
         <w:t>Yearly Frequency</w:t>
       </w:r>
-      <w:bookmarkEnd w:id="240"/>
+      <w:bookmarkEnd w:id="241"/>
     </w:p>
     <w:p>
       <w:pPr>
@@ -19594,15 +19514,7 @@
         <w:jc w:val="both"/>
       </w:pPr>
       <w:r>
-        <w:t>Each station must have an associated file (‘</w:t>
-      </w:r>
-      <w:proofErr w:type="spellStart"/>
-      <w:r>
-        <w:t>csv</w:t>
-      </w:r>
-      <w:proofErr w:type="spellEnd"/>
-      <w:r>
-        <w:t>’ type) containing the data, e.g. &lt;</w:t>
+        <w:t>Each station must have an associated file (‘csv’ type) containing the data, e.g. &lt;</w:t>
       </w:r>
       <w:r>
         <w:rPr>
@@ -19959,14 +19871,14 @@
         </w:rPr>
         <w:t xml:space="preserve"> </w:t>
       </w:r>
-      <w:bookmarkStart w:id="241" w:name="_Toc379809676"/>
+      <w:bookmarkStart w:id="242" w:name="_Toc379809676"/>
       <w:r>
         <w:rPr>
           <w:lang w:val="en-GB"/>
         </w:rPr>
         <w:t>Model file</w:t>
       </w:r>
-      <w:bookmarkEnd w:id="241"/>
+      <w:bookmarkEnd w:id="242"/>
     </w:p>
     <w:p>
       <w:pPr>
@@ -19979,14 +19891,14 @@
           <w:lang w:val="en-GB"/>
         </w:rPr>
       </w:pPr>
-      <w:bookmarkStart w:id="242" w:name="_Toc379809677"/>
+      <w:bookmarkStart w:id="243" w:name="_Toc379809677"/>
       <w:r>
         <w:rPr>
           <w:lang w:val="en-GB"/>
         </w:rPr>
         <w:t>Hourly Frequency</w:t>
       </w:r>
-      <w:bookmarkEnd w:id="242"/>
+      <w:bookmarkEnd w:id="243"/>
     </w:p>
     <w:p>
       <w:pPr>
@@ -20095,13 +20007,8 @@
         </w:numPr>
         <w:jc w:val="both"/>
       </w:pPr>
-      <w:proofErr w:type="spellStart"/>
-      <w:r>
-        <w:t>csv</w:t>
-      </w:r>
-      <w:proofErr w:type="spellEnd"/>
-      <w:r>
-        <w:t xml:space="preserve"> format (</w:t>
+      <w:r>
+        <w:t>csv format (</w:t>
       </w:r>
       <w:r>
         <w:t xml:space="preserve">similar to the one described </w:t>
@@ -21828,13 +21735,8 @@
         <w:spacing w:before="120"/>
         <w:jc w:val="both"/>
       </w:pPr>
-      <w:proofErr w:type="spellStart"/>
-      <w:r>
-        <w:t>Modelled</w:t>
-      </w:r>
-      <w:proofErr w:type="spellEnd"/>
-      <w:r>
-        <w:t xml:space="preserve"> data at a given station</w:t>
+      <w:r>
+        <w:t>Modelled data at a given station</w:t>
       </w:r>
       <w:r>
         <w:t xml:space="preserve"> may contain </w:t>
@@ -23060,14 +22962,14 @@
           <w:lang w:val="en-GB"/>
         </w:rPr>
       </w:pPr>
-      <w:bookmarkStart w:id="243" w:name="_Toc379809678"/>
+      <w:bookmarkStart w:id="244" w:name="_Toc379809678"/>
       <w:r>
         <w:rPr>
           <w:lang w:val="en-GB"/>
         </w:rPr>
         <w:t>Yearly Frequency</w:t>
       </w:r>
-      <w:bookmarkEnd w:id="243"/>
+      <w:bookmarkEnd w:id="244"/>
     </w:p>
     <w:p>
       <w:pPr>
@@ -23086,11 +22988,9 @@
       <w:r>
         <w:t>ASCII (</w:t>
       </w:r>
-      <w:proofErr w:type="spellStart"/>
       <w:r>
         <w:t>csv</w:t>
       </w:r>
-      <w:proofErr w:type="spellEnd"/>
       <w:r>
         <w:rPr>
           <w:i/>
@@ -23290,16 +23190,16 @@
           <w:lang w:val="en-GB"/>
         </w:rPr>
       </w:pPr>
-      <w:bookmarkStart w:id="244" w:name="_Ref342032271"/>
-      <w:bookmarkStart w:id="245" w:name="_Toc379809679"/>
+      <w:bookmarkStart w:id="245" w:name="_Ref342032271"/>
+      <w:bookmarkStart w:id="246" w:name="_Toc379809679"/>
       <w:r>
         <w:rPr>
           <w:lang w:val="en-GB"/>
         </w:rPr>
         <w:t>Tuning DELTA to yearly output</w:t>
       </w:r>
-      <w:bookmarkEnd w:id="244"/>
       <w:bookmarkEnd w:id="245"/>
+      <w:bookmarkEnd w:id="246"/>
     </w:p>
     <w:p>
       <w:pPr>
@@ -23347,7 +23247,7 @@
           <w:lang w:val="en-GB"/>
         </w:rPr>
       </w:pPr>
-      <w:bookmarkStart w:id="246" w:name="_Toc379809680"/>
+      <w:bookmarkStart w:id="247" w:name="_Toc379809680"/>
       <w:proofErr w:type="spellStart"/>
       <w:r>
         <w:rPr>
@@ -23362,7 +23262,7 @@
         </w:rPr>
         <w:t xml:space="preserve"> file</w:t>
       </w:r>
-      <w:bookmarkEnd w:id="246"/>
+      <w:bookmarkEnd w:id="247"/>
     </w:p>
     <w:p>
       <w:pPr>
@@ -23499,8 +23399,6 @@
         </w:rPr>
         <w:t>ring stations, it may be useful</w:t>
       </w:r>
-      <w:bookmarkStart w:id="247" w:name="_GoBack"/>
-      <w:bookmarkEnd w:id="247"/>
       <w:r>
         <w:rPr>
           <w:lang w:val="en-GB"/>
@@ -23797,7 +23695,7 @@
       </w:pPr>
       <w:bookmarkStart w:id="248" w:name="_Toc284940319"/>
       <w:bookmarkStart w:id="249" w:name="_Toc379809681"/>
-      <w:bookmarkEnd w:id="232"/>
+      <w:bookmarkEnd w:id="234"/>
       <w:r>
         <w:rPr>
           <w:lang w:val="en-GB"/>
@@ -23963,27 +23861,14 @@
       <w:r>
         <w:t xml:space="preserve">Figure </w:t>
       </w:r>
-      <w:r>
-        <w:fldChar w:fldCharType="begin"/>
-      </w:r>
-      <w:r>
-        <w:instrText xml:space="preserve"> SEQ Figure \* ARABIC </w:instrText>
-      </w:r>
-      <w:r>
-        <w:fldChar w:fldCharType="separate"/>
-      </w:r>
-      <w:r>
-        <w:rPr>
-          <w:noProof/>
-        </w:rPr>
-        <w:t>3</w:t>
-      </w:r>
-      <w:r>
-        <w:rPr>
-          <w:noProof/>
-        </w:rPr>
-        <w:fldChar w:fldCharType="end"/>
-      </w:r>
+      <w:fldSimple w:instr=" SEQ Figure \* ARABIC ">
+        <w:r>
+          <w:rPr>
+            <w:noProof/>
+          </w:rPr>
+          <w:t>3</w:t>
+        </w:r>
+      </w:fldSimple>
       <w:r>
         <w:t xml:space="preserve">  The DELTA main interface (starting window)  </w:t>
       </w:r>
@@ -24438,27 +24323,14 @@
       <w:r>
         <w:t xml:space="preserve">Figure </w:t>
       </w:r>
-      <w:r>
-        <w:fldChar w:fldCharType="begin"/>
-      </w:r>
-      <w:r>
-        <w:instrText xml:space="preserve"> SEQ Figure \* ARABIC </w:instrText>
-      </w:r>
-      <w:r>
-        <w:fldChar w:fldCharType="separate"/>
-      </w:r>
-      <w:r>
-        <w:rPr>
-          <w:noProof/>
-        </w:rPr>
-        <w:t>4</w:t>
-      </w:r>
-      <w:r>
-        <w:rPr>
-          <w:noProof/>
-        </w:rPr>
-        <w:fldChar w:fldCharType="end"/>
-      </w:r>
+      <w:fldSimple w:instr=" SEQ Figure \* ARABIC ">
+        <w:r>
+          <w:rPr>
+            <w:noProof/>
+          </w:rPr>
+          <w:t>4</w:t>
+        </w:r>
+      </w:fldSimple>
       <w:bookmarkEnd w:id="253"/>
       <w:r>
         <w:t xml:space="preserve">: DELTA data selection interface. </w:t>
@@ -24718,27 +24590,14 @@
       <w:r>
         <w:t xml:space="preserve">Figure </w:t>
       </w:r>
-      <w:r>
-        <w:fldChar w:fldCharType="begin"/>
-      </w:r>
-      <w:r>
-        <w:instrText xml:space="preserve"> SEQ Figure \* ARABIC </w:instrText>
-      </w:r>
-      <w:r>
-        <w:fldChar w:fldCharType="separate"/>
-      </w:r>
-      <w:r>
-        <w:rPr>
-          <w:noProof/>
-        </w:rPr>
-        <w:t>5</w:t>
-      </w:r>
-      <w:r>
-        <w:rPr>
-          <w:noProof/>
-        </w:rPr>
-        <w:fldChar w:fldCharType="end"/>
-      </w:r>
+      <w:fldSimple w:instr=" SEQ Figure \* ARABIC ">
+        <w:r>
+          <w:rPr>
+            <w:noProof/>
+          </w:rPr>
+          <w:t>5</w:t>
+        </w:r>
+      </w:fldSimple>
       <w:bookmarkEnd w:id="256"/>
       <w:r>
         <w:t>: DELTA analysis selection interface</w:t>
@@ -25031,9 +24890,9 @@
           <w:lang w:val="en-GB"/>
         </w:rPr>
       </w:pPr>
-      <w:bookmarkStart w:id="257" w:name="_Toc284940322"/>
-      <w:bookmarkStart w:id="258" w:name="_Ref284944740"/>
-      <w:bookmarkStart w:id="259" w:name="_Toc379809684"/>
+      <w:bookmarkStart w:id="257" w:name="_Toc379809684"/>
+      <w:bookmarkStart w:id="258" w:name="_Toc284940322"/>
+      <w:bookmarkStart w:id="259" w:name="_Ref284944740"/>
       <w:r>
         <w:rPr>
           <w:rFonts w:ascii="Times New Roman" w:hAnsi="Times New Roman"/>
@@ -25059,7 +24918,7 @@
         </w:rPr>
         <w:t xml:space="preserve"> interface</w:t>
       </w:r>
-      <w:bookmarkEnd w:id="259"/>
+      <w:bookmarkEnd w:id="257"/>
     </w:p>
     <w:p>
       <w:pPr>
@@ -25326,27 +25185,14 @@
       <w:r>
         <w:t xml:space="preserve">Figure </w:t>
       </w:r>
-      <w:r>
-        <w:fldChar w:fldCharType="begin"/>
-      </w:r>
-      <w:r>
-        <w:instrText xml:space="preserve"> SEQ Figure \* ARABIC </w:instrText>
-      </w:r>
-      <w:r>
-        <w:fldChar w:fldCharType="separate"/>
-      </w:r>
-      <w:r>
-        <w:rPr>
-          <w:noProof/>
-        </w:rPr>
-        <w:t>6</w:t>
-      </w:r>
-      <w:r>
-        <w:rPr>
-          <w:noProof/>
-        </w:rPr>
-        <w:fldChar w:fldCharType="end"/>
-      </w:r>
+      <w:fldSimple w:instr=" SEQ Figure \* ARABIC ">
+        <w:r>
+          <w:rPr>
+            <w:noProof/>
+          </w:rPr>
+          <w:t>6</w:t>
+        </w:r>
+      </w:fldSimple>
       <w:r>
         <w:t>: DELTA main graphical window. The example shown is the target plot for daily PM10 as calculated by two models (red and blue)  , over the period 25 February 2009 0hr (hour 1320) until 26 March 2009 23hr (hour 2039). Each dot in the diagram corresponds to a station.</w:t>
       </w:r>
@@ -26596,8 +26442,8 @@
         <w:t>:</w:t>
       </w:r>
     </w:p>
-    <w:bookmarkEnd w:id="257"/>
     <w:bookmarkEnd w:id="258"/>
+    <w:bookmarkEnd w:id="259"/>
     <w:p>
       <w:pPr>
         <w:rPr>
@@ -26629,15 +26475,15 @@
           <w:lang w:val="en-GB"/>
         </w:rPr>
       </w:pPr>
-      <w:bookmarkStart w:id="261" w:name="_Toc284940325"/>
-      <w:bookmarkStart w:id="262" w:name="_Toc379809686"/>
+      <w:bookmarkStart w:id="261" w:name="_Toc379809686"/>
+      <w:bookmarkStart w:id="262" w:name="_Toc284940325"/>
       <w:r>
         <w:rPr>
           <w:lang w:val="en-GB"/>
         </w:rPr>
         <w:t>Benchmarking mode</w:t>
       </w:r>
-      <w:bookmarkEnd w:id="262"/>
+      <w:bookmarkEnd w:id="261"/>
     </w:p>
     <w:p>
       <w:pPr>
@@ -27165,21 +27011,7 @@
         <w:rPr>
           <w:lang w:val="en-GB"/>
         </w:rPr>
-        <w:t>), the observation files (</w:t>
-      </w:r>
-      <w:proofErr w:type="spellStart"/>
-      <w:r>
-        <w:rPr>
-          <w:lang w:val="en-GB"/>
-        </w:rPr>
-        <w:t>csv</w:t>
-      </w:r>
-      <w:proofErr w:type="spellEnd"/>
-      <w:r>
-        <w:rPr>
-          <w:lang w:val="en-GB"/>
-        </w:rPr>
-        <w:t xml:space="preserve">) and the main configuration file (startup.ini). This </w:t>
+        <w:t xml:space="preserve">), the observation files (csv) and the main configuration file (startup.ini). This </w:t>
       </w:r>
       <w:r>
         <w:rPr>
@@ -27946,21 +27778,7 @@
         <w:rPr>
           <w:lang w:val="en-GB"/>
         </w:rPr>
-        <w:t xml:space="preserve"> format from files in </w:t>
-      </w:r>
-      <w:proofErr w:type="spellStart"/>
-      <w:r>
-        <w:rPr>
-          <w:lang w:val="en-GB"/>
-        </w:rPr>
-        <w:t>csv</w:t>
-      </w:r>
-      <w:proofErr w:type="spellEnd"/>
-      <w:r>
-        <w:rPr>
-          <w:lang w:val="en-GB"/>
-        </w:rPr>
-        <w:t xml:space="preserve"> format similar to the one described for monitoring data. This program works only for data produced with an hourly frequency.</w:t>
+        <w:t xml:space="preserve"> format from files in csv format similar to the one described for monitoring data. This program works only for data produced with an hourly frequency.</w:t>
       </w:r>
     </w:p>
     <w:p>
@@ -28350,7 +28168,7 @@
         <w:t>) and runs under the IDL-Virtual Machine in a Windows environment.</w:t>
       </w:r>
     </w:p>
-    <w:bookmarkEnd w:id="261"/>
+    <w:bookmarkEnd w:id="262"/>
     <w:p>
       <w:r>
         <w:br w:type="page"/>
@@ -38897,10 +38715,10 @@
                 <w:position w:val="-34"/>
               </w:rPr>
               <w:object w:dxaOrig="5814" w:dyaOrig="944">
-                <v:shape id="_x0000_i1050" type="#_x0000_t75" style="width:316.55pt;height:48.9pt" o:ole="">
+                <v:shape id="_x0000_i1050" type="#_x0000_t75" style="width:316.5pt;height:48.75pt" o:ole="">
                   <v:imagedata r:id="rId78" o:title=""/>
                 </v:shape>
-                <o:OLEObject Type="Embed" ProgID="Equation.3" ShapeID="_x0000_i1050" DrawAspect="Content" ObjectID="_1453551648" r:id="rId79"/>
+                <o:OLEObject Type="Embed" ProgID="Equation.3" ShapeID="_x0000_i1050" DrawAspect="Content" ObjectID="_1459344172" r:id="rId79"/>
               </w:object>
             </w:r>
           </w:p>
@@ -46231,11 +46049,9 @@
             <w:gridSpan w:val="2"/>
           </w:tcPr>
           <w:p>
-            <w:proofErr w:type="spellStart"/>
             <w:r>
               <w:t>Modelled</w:t>
             </w:r>
-            <w:proofErr w:type="spellEnd"/>
           </w:p>
         </w:tc>
       </w:tr>
@@ -51144,8 +50960,8 @@
       <w:r>
         <w:br w:type="page"/>
       </w:r>
-      <w:bookmarkEnd w:id="223"/>
       <w:bookmarkEnd w:id="224"/>
+      <w:bookmarkEnd w:id="225"/>
       <w:bookmarkEnd w:id="269"/>
     </w:p>
     <w:tbl>
@@ -51213,29 +51029,7 @@
                 <w:iCs/>
                 <w:szCs w:val="28"/>
               </w:rPr>
-              <w:t xml:space="preserve">(Mean, Exc. Days, Bias, NMB, Std. </w:t>
-            </w:r>
-            <w:proofErr w:type="spellStart"/>
-            <w:r>
-              <w:rPr>
-                <w:rFonts w:cs="Arial"/>
-                <w:b w:val="0"/>
-                <w:bCs/>
-                <w:iCs/>
-                <w:szCs w:val="28"/>
-              </w:rPr>
-              <w:t>Dev</w:t>
-            </w:r>
-            <w:proofErr w:type="spellEnd"/>
-            <w:r>
-              <w:rPr>
-                <w:rFonts w:cs="Arial"/>
-                <w:b w:val="0"/>
-                <w:bCs/>
-                <w:iCs/>
-                <w:szCs w:val="28"/>
-              </w:rPr>
-              <w:t xml:space="preserve">, R, RMSE, RDE, </w:t>
+              <w:t xml:space="preserve">(Mean, Exc. Days, Bias, NMB, Std. Dev, R, RMSE, RDE, </w:t>
             </w:r>
             <w:proofErr w:type="spellStart"/>
             <w:r>
@@ -52430,7 +52224,7 @@
         <w:rStyle w:val="PageNumber"/>
         <w:noProof/>
       </w:rPr>
-      <w:t>29</w:t>
+      <w:t>12</w:t>
     </w:r>
     <w:r>
       <w:rPr>

</xml_diff>